<commit_message>
update the resume document
</commit_message>
<xml_diff>
--- a/data/Resume - Chi Lun Chang.docx
+++ b/data/Resume - Chi Lun Chang.docx
@@ -76,6 +76,8 @@
               <w:contextualSpacing w:val="0"/>
               <w:rPr>
                 <w:rFonts w:eastAsiaTheme="minorEastAsia" w:hint="eastAsia"/>
+                <w:sz w:val="22"/>
+                <w:szCs w:val="22"/>
               </w:rPr>
             </w:pPr>
             <w:bookmarkStart w:id="1" w:name="_ymi089liagec" w:colFirst="0" w:colLast="0"/>
@@ -83,51 +85,79 @@
             <w:r>
               <w:rPr>
                 <w:rFonts w:eastAsiaTheme="minorEastAsia" w:hint="eastAsia"/>
+                <w:sz w:val="22"/>
+                <w:szCs w:val="22"/>
               </w:rPr>
               <w:t>(</w:t>
             </w:r>
             <w:r>
               <w:rPr>
                 <w:rFonts w:eastAsiaTheme="minorEastAsia" w:hint="eastAsia"/>
+                <w:sz w:val="22"/>
+                <w:szCs w:val="22"/>
               </w:rPr>
               <w:t>張祺崙</w:t>
             </w:r>
             <w:r>
               <w:rPr>
                 <w:rFonts w:eastAsiaTheme="minorEastAsia" w:hint="eastAsia"/>
+                <w:sz w:val="22"/>
+                <w:szCs w:val="22"/>
               </w:rPr>
               <w:t>/Alan Chang</w:t>
             </w:r>
             <w:r>
               <w:rPr>
                 <w:rFonts w:eastAsiaTheme="minorEastAsia" w:hint="eastAsia"/>
+                <w:sz w:val="22"/>
+                <w:szCs w:val="22"/>
               </w:rPr>
               <w:t>)</w:t>
             </w:r>
             <w:r>
               <w:rPr>
                 <w:rFonts w:eastAsiaTheme="minorEastAsia" w:hint="eastAsia"/>
+                <w:sz w:val="22"/>
+                <w:szCs w:val="22"/>
               </w:rPr>
               <w:t xml:space="preserve">   </w:t>
             </w:r>
-            <w:r>
+          </w:p>
+          <w:p>
+            <w:pPr>
+              <w:pStyle w:val="a4"/>
+              <w:contextualSpacing w:val="0"/>
               <w:rPr>
                 <w:rFonts w:eastAsiaTheme="minorEastAsia" w:hint="eastAsia"/>
               </w:rPr>
+            </w:pPr>
+            <w:r>
+              <w:rPr>
+                <w:rFonts w:eastAsiaTheme="minorEastAsia" w:hint="eastAsia"/>
+                <w:sz w:val="22"/>
+                <w:szCs w:val="22"/>
+              </w:rPr>
               <w:t>H</w:t>
             </w:r>
             <w:r>
               <w:rPr>
                 <w:rFonts w:hint="eastAsia"/>
+                <w:sz w:val="22"/>
+                <w:szCs w:val="22"/>
               </w:rPr>
               <w:t xml:space="preserve">omepage: </w:t>
             </w:r>
-            <w:r>
-              <w:rPr>
-                <w:rFonts w:hint="eastAsia"/>
-              </w:rPr>
-              <w:t>http://qi1002.github.io/</w:t>
-            </w:r>
+            <w:hyperlink r:id="rId7" w:history="1">
+              <w:r>
+                <w:rPr>
+                  <w:rStyle w:val="aa"/>
+                  <w:rFonts w:hint="eastAsia"/>
+                  <w:sz w:val="22"/>
+                  <w:szCs w:val="22"/>
+                </w:rPr>
+                <w:t>http://qi1002.github.io/</w:t>
+              </w:r>
+            </w:hyperlink>
           </w:p>
         </w:tc>
         <w:tc>
@@ -157,10 +187,24 @@
             </w:pPr>
             <w:r>
               <w:rPr>
+                <w:rFonts w:ascii="Open Sans" w:hAnsi="Open Sans" w:cs="Open Sans"/>
+                <w:color w:val="000000"/>
+              </w:rPr>
+              <w:t>7F</w:t>
+            </w:r>
+            <w:r>
+              <w:rPr>
+                <w:rFonts w:ascii="Open Sans" w:hAnsi="Open Sans" w:cs="Open Sans" w:hint="eastAsia"/>
+                <w:color w:val="000000"/>
+              </w:rPr>
+              <w:t>,</w:t>
+            </w:r>
+            <w:r>
+              <w:rPr>
                 <w:rFonts w:ascii="Open Sans" w:eastAsia="Open Sans" w:hAnsi="Open Sans" w:cs="Open Sans" w:hint="eastAsia"/>
                 <w:color w:val="000000"/>
               </w:rPr>
-              <w:t xml:space="preserve">7F., No.233, Bade Rd. </w:t>
+              <w:t xml:space="preserve"> No.233, Bade Rd. </w:t>
             </w:r>
           </w:p>
           <w:p>
@@ -297,7 +341,15 @@
                 <w:b/>
                 <w:color w:val="000000"/>
               </w:rPr>
-              <w:t>Alanchang544</w:t>
+              <w:t>a</w:t>
+            </w:r>
+            <w:r>
+              <w:rPr>
+                <w:rFonts w:ascii="Open Sans" w:hAnsi="Open Sans" w:cs="Open Sans" w:hint="eastAsia"/>
+                <w:b/>
+                <w:color w:val="000000"/>
+              </w:rPr>
+              <w:t>lanchang544</w:t>
             </w:r>
             <w:r>
               <w:rPr>
@@ -383,18 +435,35 @@
             <w:r>
               <w:t xml:space="preserve"> </w:t>
             </w:r>
+            <w:hyperlink r:id="rId8" w:history="1">
+              <w:r>
+                <w:rPr>
+                  <w:rStyle w:val="aa"/>
+                  <w:rFonts w:hint="eastAsia"/>
+                  <w:b w:val="0"/>
+                </w:rPr>
+                <w:t>LINK</w:t>
+              </w:r>
+            </w:hyperlink>
             <w:r>
               <w:rPr>
                 <w:rFonts w:hint="eastAsia"/>
                 <w:b w:val="0"/>
               </w:rPr>
-              <w:t>Taiwan</w:t>
+              <w:t>, T</w:t>
             </w:r>
             <w:r>
               <w:rPr>
                 <w:rFonts w:hint="eastAsia"/>
                 <w:b w:val="0"/>
               </w:rPr>
+              <w:t>aiwan</w:t>
+            </w:r>
+            <w:r>
+              <w:rPr>
+                <w:rFonts w:hint="eastAsia"/>
+                <w:b w:val="0"/>
+              </w:rPr>
               <w:t>/Hsinchu</w:t>
             </w:r>
             <w:r>
@@ -402,20 +471,6 @@
                 <w:b w:val="0"/>
               </w:rPr>
               <w:t xml:space="preserve">— </w:t>
-            </w:r>
-            <w:r>
-              <w:rPr>
-                <w:rFonts w:hint="eastAsia"/>
-                <w:b w:val="0"/>
-              </w:rPr>
-              <w:t>Senior</w:t>
-            </w:r>
-            <w:r>
-              <w:rPr>
-                <w:rFonts w:hint="eastAsia"/>
-                <w:b w:val="0"/>
-              </w:rPr>
-              <w:t xml:space="preserve"> </w:t>
             </w:r>
             <w:r>
               <w:rPr>
@@ -423,7 +478,1505 @@
                 <w:b w:val="0"/>
                 <w:i/>
               </w:rPr>
+              <w:t xml:space="preserve">Manager or </w:t>
+            </w:r>
+            <w:r>
+              <w:rPr>
+                <w:rFonts w:hint="eastAsia"/>
+                <w:b w:val="0"/>
+                <w:i/>
+              </w:rPr>
               <w:t>Technical Manager</w:t>
+            </w:r>
+          </w:p>
+          <w:p>
+            <w:pPr>
+              <w:pStyle w:val="3"/>
+              <w:numPr>
+                <w:ilvl w:val="0"/>
+                <w:numId w:val="15"/>
+              </w:numPr>
+              <w:contextualSpacing w:val="0"/>
+              <w:rPr>
+                <w:rFonts w:eastAsiaTheme="minorEastAsia" w:hint="eastAsia"/>
+                <w:b/>
+              </w:rPr>
+            </w:pPr>
+            <w:bookmarkStart w:id="4" w:name="_n64fgzu3lwuy" w:colFirst="0" w:colLast="0"/>
+            <w:bookmarkEnd w:id="4"/>
+            <w:r>
+              <w:rPr>
+                <w:rFonts w:eastAsiaTheme="minorEastAsia" w:hint="eastAsia"/>
+                <w:b/>
+              </w:rPr>
+              <w:t>June</w:t>
+            </w:r>
+            <w:r>
+              <w:rPr>
+                <w:b/>
+              </w:rPr>
+              <w:t xml:space="preserve"> 20</w:t>
+            </w:r>
+            <w:r>
+              <w:rPr>
+                <w:rFonts w:eastAsiaTheme="minorEastAsia" w:hint="eastAsia"/>
+                <w:b/>
+              </w:rPr>
+              <w:t>12</w:t>
+            </w:r>
+            <w:r>
+              <w:rPr>
+                <w:rFonts w:eastAsiaTheme="minorEastAsia" w:hint="eastAsia"/>
+                <w:b/>
+              </w:rPr>
+              <w:t xml:space="preserve"> </w:t>
+            </w:r>
+            <w:r>
+              <w:rPr>
+                <w:b/>
+              </w:rPr>
+              <w:t>- PRESENT</w:t>
+            </w:r>
+            <w:r>
+              <w:rPr>
+                <w:rFonts w:eastAsiaTheme="minorEastAsia" w:hint="eastAsia"/>
+                <w:b/>
+              </w:rPr>
+              <w:t xml:space="preserve"> (CTO</w:t>
+            </w:r>
+            <w:r>
+              <w:rPr>
+                <w:rFonts w:eastAsiaTheme="minorEastAsia" w:hint="eastAsia"/>
+                <w:b/>
+              </w:rPr>
+              <w:t xml:space="preserve"> BU</w:t>
+            </w:r>
+            <w:r>
+              <w:rPr>
+                <w:rFonts w:eastAsiaTheme="minorEastAsia" w:hint="eastAsia"/>
+                <w:b/>
+              </w:rPr>
+              <w:t>)</w:t>
+            </w:r>
+          </w:p>
+          <w:p>
+            <w:pPr>
+              <w:pStyle w:val="normal"/>
+              <w:numPr>
+                <w:ilvl w:val="0"/>
+                <w:numId w:val="5"/>
+              </w:numPr>
+              <w:rPr>
+                <w:rFonts w:hint="eastAsia"/>
+              </w:rPr>
+            </w:pPr>
+            <w:r>
+              <w:rPr>
+                <w:rFonts w:hint="eastAsia"/>
+              </w:rPr>
+              <w:t>Camera team for smart phone project</w:t>
+            </w:r>
+          </w:p>
+          <w:p>
+            <w:pPr>
+              <w:pStyle w:val="normal"/>
+              <w:numPr>
+                <w:ilvl w:val="0"/>
+                <w:numId w:val="13"/>
+              </w:numPr>
+              <w:ind w:rightChars="167" w:right="301"/>
+              <w:rPr>
+                <w:rFonts w:hint="eastAsia"/>
+              </w:rPr>
+            </w:pPr>
+            <w:r>
+              <w:rPr>
+                <w:rFonts w:hint="eastAsia"/>
+              </w:rPr>
+              <w:t>Hands on IQ tuning tool development. Use Python .NET</w:t>
+            </w:r>
+            <w:r>
+              <w:rPr>
+                <w:rFonts w:hint="eastAsia"/>
+              </w:rPr>
+              <w:t xml:space="preserve"> </w:t>
+            </w:r>
+            <w:r>
+              <w:rPr>
+                <w:rFonts w:hint="eastAsia"/>
+              </w:rPr>
+              <w:t>to integrate with C# and python work together seamlessly. Familiar to C# and Python.</w:t>
+            </w:r>
+          </w:p>
+          <w:p>
+            <w:pPr>
+              <w:pStyle w:val="normal"/>
+              <w:numPr>
+                <w:ilvl w:val="0"/>
+                <w:numId w:val="13"/>
+              </w:numPr>
+              <w:ind w:rightChars="167" w:right="301"/>
+              <w:rPr>
+                <w:rFonts w:hint="eastAsia"/>
+              </w:rPr>
+            </w:pPr>
+            <w:r>
+              <w:rPr>
+                <w:rFonts w:hint="eastAsia"/>
+              </w:rPr>
+              <w:t>Manage the team for 3Aflow and bit</w:t>
+            </w:r>
+            <w:r>
+              <w:rPr>
+                <w:rFonts w:hint="eastAsia"/>
+              </w:rPr>
+              <w:t>-</w:t>
+            </w:r>
+            <w:r>
+              <w:rPr>
+                <w:rFonts w:hint="eastAsia"/>
+              </w:rPr>
+              <w:t xml:space="preserve">True </w:t>
+            </w:r>
+            <w:r>
+              <w:rPr>
+                <w:rFonts w:hint="eastAsia"/>
+              </w:rPr>
+              <w:t xml:space="preserve">automation </w:t>
+            </w:r>
+            <w:r>
+              <w:rPr>
+                <w:rFonts w:hint="eastAsia"/>
+              </w:rPr>
+              <w:t>for image q</w:t>
+            </w:r>
+            <w:r>
+              <w:rPr>
+                <w:rFonts w:hint="eastAsia"/>
+              </w:rPr>
+              <w:t>ua</w:t>
+            </w:r>
+            <w:r>
+              <w:rPr>
+                <w:rFonts w:hint="eastAsia"/>
+              </w:rPr>
+              <w:t xml:space="preserve">lity and tuning parameter flows. </w:t>
+            </w:r>
+            <w:r>
+              <w:rPr>
+                <w:rFonts w:hint="eastAsia"/>
+              </w:rPr>
+              <w:t xml:space="preserve"> Familiar to </w:t>
+            </w:r>
+            <w:r>
+              <w:rPr>
+                <w:rFonts w:hint="eastAsia"/>
+              </w:rPr>
+              <w:t>android camera interface</w:t>
+            </w:r>
+            <w:r>
+              <w:rPr>
+                <w:rFonts w:hint="eastAsia"/>
+              </w:rPr>
+              <w:t xml:space="preserve">,  </w:t>
+            </w:r>
+            <w:r>
+              <w:rPr>
+                <w:rFonts w:hint="eastAsia"/>
+              </w:rPr>
+              <w:t>camera related post</w:t>
+            </w:r>
+            <w:r>
+              <w:rPr>
+                <w:rFonts w:hint="eastAsia"/>
+              </w:rPr>
+              <w:t xml:space="preserve"> </w:t>
+            </w:r>
+            <w:r>
+              <w:rPr>
+                <w:rFonts w:hint="eastAsia"/>
+              </w:rPr>
+              <w:t xml:space="preserve">process </w:t>
+            </w:r>
+            <w:r>
+              <w:rPr>
+                <w:rFonts w:hint="eastAsia"/>
+              </w:rPr>
+              <w:t>(ISP</w:t>
+            </w:r>
+            <w:r>
+              <w:rPr>
+                <w:rFonts w:hint="eastAsia"/>
+              </w:rPr>
+              <w:t xml:space="preserve"> modules</w:t>
+            </w:r>
+            <w:r>
+              <w:rPr>
+                <w:rFonts w:hint="eastAsia"/>
+              </w:rPr>
+              <w:t xml:space="preserve">) </w:t>
+            </w:r>
+            <w:r>
+              <w:rPr>
+                <w:rFonts w:hint="eastAsia"/>
+              </w:rPr>
+              <w:t xml:space="preserve">and </w:t>
+            </w:r>
+            <w:r>
+              <w:rPr>
+                <w:rFonts w:hint="eastAsia"/>
+              </w:rPr>
+              <w:t xml:space="preserve">camera </w:t>
+            </w:r>
+            <w:r>
+              <w:rPr>
+                <w:rFonts w:hint="eastAsia"/>
+              </w:rPr>
+              <w:t>3A(auto focus/auto exposure/auto white balance)</w:t>
+            </w:r>
+            <w:r>
+              <w:rPr>
+                <w:rFonts w:hint="eastAsia"/>
+              </w:rPr>
+              <w:t xml:space="preserve"> flow</w:t>
+            </w:r>
+          </w:p>
+          <w:p>
+            <w:pPr>
+              <w:pStyle w:val="normal"/>
+              <w:numPr>
+                <w:ilvl w:val="0"/>
+                <w:numId w:val="13"/>
+              </w:numPr>
+              <w:ind w:rightChars="167" w:right="301"/>
+              <w:rPr>
+                <w:rFonts w:hint="eastAsia"/>
+              </w:rPr>
+            </w:pPr>
+            <w:r>
+              <w:t>Involved</w:t>
+            </w:r>
+            <w:r>
+              <w:rPr>
+                <w:rFonts w:hint="eastAsia"/>
+              </w:rPr>
+              <w:t xml:space="preserve"> in </w:t>
+            </w:r>
+            <w:r>
+              <w:rPr>
+                <w:rFonts w:hint="eastAsia"/>
+              </w:rPr>
+              <w:t xml:space="preserve">the </w:t>
+            </w:r>
+            <w:r>
+              <w:rPr>
+                <w:rFonts w:hint="eastAsia"/>
+              </w:rPr>
+              <w:t>smart phone related projects (ex: P23, P40</w:t>
+            </w:r>
+            <w:r>
+              <w:t>...</w:t>
+            </w:r>
+            <w:r>
+              <w:rPr>
+                <w:rFonts w:hint="eastAsia"/>
+              </w:rPr>
+              <w:t>)</w:t>
+            </w:r>
+          </w:p>
+          <w:p>
+            <w:pPr>
+              <w:pStyle w:val="normal"/>
+              <w:numPr>
+                <w:ilvl w:val="0"/>
+                <w:numId w:val="5"/>
+              </w:numPr>
+              <w:rPr>
+                <w:rFonts w:hint="eastAsia"/>
+              </w:rPr>
+            </w:pPr>
+            <w:r>
+              <w:rPr>
+                <w:rFonts w:hint="eastAsia"/>
+              </w:rPr>
+              <w:t>GPU team for smart phone project</w:t>
+            </w:r>
+          </w:p>
+          <w:p>
+            <w:pPr>
+              <w:pStyle w:val="normal"/>
+              <w:numPr>
+                <w:ilvl w:val="0"/>
+                <w:numId w:val="13"/>
+              </w:numPr>
+              <w:ind w:rightChars="167" w:right="301"/>
+              <w:rPr>
+                <w:rFonts w:hint="eastAsia"/>
+                <w:color w:val="auto"/>
+              </w:rPr>
+            </w:pPr>
+            <w:r>
+              <w:rPr>
+                <w:rFonts w:hint="eastAsia"/>
+              </w:rPr>
+              <w:t>Hands on to d</w:t>
+            </w:r>
+            <w:r>
+              <w:rPr>
+                <w:rFonts w:hint="eastAsia"/>
+              </w:rPr>
+              <w:t>evelop</w:t>
+            </w:r>
+            <w:r>
+              <w:rPr>
+                <w:rFonts w:hint="eastAsia"/>
+              </w:rPr>
+              <w:t xml:space="preserve"> the</w:t>
+            </w:r>
+            <w:r>
+              <w:rPr>
+                <w:rFonts w:hint="eastAsia"/>
+              </w:rPr>
+              <w:t xml:space="preserve"> GPU driver </w:t>
+            </w:r>
+            <w:r>
+              <w:rPr>
+                <w:rFonts w:hint="eastAsia"/>
+              </w:rPr>
+              <w:t xml:space="preserve">(based on mesa 9.0)  </w:t>
+            </w:r>
+            <w:r>
+              <w:rPr>
+                <w:rFonts w:hint="eastAsia"/>
+              </w:rPr>
+              <w:t xml:space="preserve">in </w:t>
+            </w:r>
+            <w:r>
+              <w:rPr>
+                <w:rFonts w:hint="eastAsia"/>
+              </w:rPr>
+              <w:t xml:space="preserve">the </w:t>
+            </w:r>
+            <w:r>
+              <w:rPr>
+                <w:rFonts w:hint="eastAsia"/>
+              </w:rPr>
+              <w:t>multiple environment</w:t>
+            </w:r>
+            <w:r>
+              <w:rPr>
+                <w:rFonts w:hint="eastAsia"/>
+              </w:rPr>
+              <w:t>s</w:t>
+            </w:r>
+            <w:r>
+              <w:rPr>
+                <w:rFonts w:hint="eastAsia"/>
+              </w:rPr>
+              <w:t xml:space="preserve">, </w:t>
+            </w:r>
+            <w:r>
+              <w:rPr>
+                <w:rFonts w:hint="eastAsia"/>
+              </w:rPr>
+              <w:t>(</w:t>
+            </w:r>
+            <w:r>
+              <w:rPr>
+                <w:rFonts w:hint="eastAsia"/>
+              </w:rPr>
+              <w:t>ex: windows, L</w:t>
+            </w:r>
+            <w:r>
+              <w:rPr>
+                <w:rFonts w:hint="eastAsia"/>
+              </w:rPr>
+              <w:t>inux, android emulator, FPGA with</w:t>
+            </w:r>
+            <w:r>
+              <w:rPr>
+                <w:rFonts w:hint="eastAsia"/>
+              </w:rPr>
+              <w:t xml:space="preserve"> L</w:t>
+            </w:r>
+            <w:r>
+              <w:rPr>
+                <w:rFonts w:hint="eastAsia"/>
+              </w:rPr>
+              <w:t>inux console, FPGA</w:t>
+            </w:r>
+            <w:r>
+              <w:rPr>
+                <w:rFonts w:hint="eastAsia"/>
+              </w:rPr>
+              <w:t xml:space="preserve"> </w:t>
+            </w:r>
+            <w:r>
+              <w:rPr>
+                <w:rFonts w:hint="eastAsia"/>
+              </w:rPr>
+              <w:t>with android framework</w:t>
+            </w:r>
+          </w:p>
+          <w:p>
+            <w:pPr>
+              <w:pStyle w:val="normal"/>
+              <w:numPr>
+                <w:ilvl w:val="0"/>
+                <w:numId w:val="13"/>
+              </w:numPr>
+              <w:ind w:rightChars="167" w:right="301"/>
+              <w:rPr>
+                <w:rFonts w:hint="eastAsia"/>
+              </w:rPr>
+            </w:pPr>
+            <w:r>
+              <w:rPr>
+                <w:rFonts w:hint="eastAsia"/>
+              </w:rPr>
+              <w:t xml:space="preserve">Integrate </w:t>
+            </w:r>
+            <w:r>
+              <w:rPr>
+                <w:rFonts w:hint="eastAsia"/>
+              </w:rPr>
+              <w:t xml:space="preserve">GPU driver and framework </w:t>
+            </w:r>
+            <w:r>
+              <w:rPr>
+                <w:rFonts w:hint="eastAsia"/>
+              </w:rPr>
+              <w:t xml:space="preserve">with </w:t>
+            </w:r>
+            <w:r>
+              <w:rPr>
+                <w:rFonts w:hint="eastAsia"/>
+              </w:rPr>
+              <w:t xml:space="preserve">the </w:t>
+            </w:r>
+            <w:r>
+              <w:rPr>
+                <w:rFonts w:hint="eastAsia"/>
+              </w:rPr>
+              <w:t>multiple android environment</w:t>
+            </w:r>
+            <w:r>
+              <w:rPr>
+                <w:rFonts w:hint="eastAsia"/>
+              </w:rPr>
+              <w:t>s</w:t>
+            </w:r>
+            <w:r>
+              <w:rPr>
+                <w:rFonts w:hint="eastAsia"/>
+              </w:rPr>
+              <w:t xml:space="preserve"> and </w:t>
+            </w:r>
+            <w:r>
+              <w:rPr>
+                <w:rFonts w:hint="eastAsia"/>
+              </w:rPr>
+              <w:t>L</w:t>
+            </w:r>
+            <w:r>
+              <w:rPr>
+                <w:rFonts w:hint="eastAsia"/>
+              </w:rPr>
+              <w:t xml:space="preserve">inux kernel </w:t>
+            </w:r>
+            <w:r>
+              <w:t xml:space="preserve">versions </w:t>
+            </w:r>
+            <w:r>
+              <w:rPr>
+                <w:rFonts w:hint="eastAsia"/>
+              </w:rPr>
+              <w:t xml:space="preserve">and develop gralloc module. Besides, </w:t>
+            </w:r>
+            <w:r>
+              <w:rPr>
+                <w:rFonts w:hint="eastAsia"/>
+              </w:rPr>
+              <w:t>lead</w:t>
+            </w:r>
+            <w:r>
+              <w:rPr>
+                <w:rFonts w:hint="eastAsia"/>
+              </w:rPr>
+              <w:t xml:space="preserve"> to pass GLES conformance and GPU benchmark performance test</w:t>
+            </w:r>
+          </w:p>
+          <w:p>
+            <w:pPr>
+              <w:pStyle w:val="normal"/>
+              <w:numPr>
+                <w:ilvl w:val="0"/>
+                <w:numId w:val="13"/>
+              </w:numPr>
+              <w:ind w:rightChars="167" w:right="301"/>
+              <w:rPr>
+                <w:rFonts w:hint="eastAsia"/>
+              </w:rPr>
+            </w:pPr>
+            <w:r>
+              <w:rPr>
+                <w:rFonts w:hint="eastAsia"/>
+              </w:rPr>
+              <w:t xml:space="preserve">Develop for GPU two </w:t>
+            </w:r>
+            <w:r>
+              <w:t>generation</w:t>
+            </w:r>
+            <w:r>
+              <w:rPr>
+                <w:rFonts w:hint="eastAsia"/>
+              </w:rPr>
+              <w:t xml:space="preserve"> - Ruby, Sapphire</w:t>
+            </w:r>
+            <w:r>
+              <w:rPr>
+                <w:rFonts w:hint="eastAsia"/>
+              </w:rPr>
+              <w:t xml:space="preserve"> and </w:t>
+            </w:r>
+            <w:r>
+              <w:rPr>
+                <w:rFonts w:hint="eastAsia"/>
+              </w:rPr>
+              <w:t>lead to</w:t>
+            </w:r>
+            <w:r>
+              <w:rPr>
+                <w:rFonts w:hint="eastAsia"/>
+              </w:rPr>
+              <w:t xml:space="preserve"> land </w:t>
+            </w:r>
+            <w:r>
+              <w:rPr>
+                <w:rFonts w:hint="eastAsia"/>
+              </w:rPr>
+              <w:t>this in</w:t>
+            </w:r>
+            <w:r>
+              <w:rPr>
+                <w:rFonts w:hint="eastAsia"/>
+              </w:rPr>
+              <w:t>-</w:t>
+            </w:r>
+            <w:r>
+              <w:rPr>
+                <w:rFonts w:hint="eastAsia"/>
+              </w:rPr>
+              <w:t xml:space="preserve">house GPUIP </w:t>
+            </w:r>
+            <w:r>
+              <w:rPr>
+                <w:rFonts w:hint="eastAsia"/>
+              </w:rPr>
+              <w:t xml:space="preserve">on MT8127S tablet project and internal MP success </w:t>
+            </w:r>
+            <w:r>
+              <w:rPr>
+                <w:rFonts w:hint="eastAsia"/>
+              </w:rPr>
+              <w:t xml:space="preserve">on the same date </w:t>
+            </w:r>
+            <w:r>
+              <w:rPr>
+                <w:rFonts w:hint="eastAsia"/>
+              </w:rPr>
+              <w:t>with its sibling IC MT8127M with Mali</w:t>
+            </w:r>
+          </w:p>
+          <w:p>
+            <w:pPr>
+              <w:pStyle w:val="normal"/>
+              <w:numPr>
+                <w:ilvl w:val="0"/>
+                <w:numId w:val="13"/>
+              </w:numPr>
+              <w:ind w:rightChars="167" w:right="301"/>
+              <w:rPr>
+                <w:rFonts w:hint="eastAsia"/>
+              </w:rPr>
+            </w:pPr>
+            <w:r>
+              <w:rPr>
+                <w:rFonts w:hint="eastAsia"/>
+              </w:rPr>
+              <w:t>Join the ADAS application survey to study ope</w:t>
+            </w:r>
+            <w:r>
+              <w:rPr>
+                <w:rFonts w:hint="eastAsia"/>
+              </w:rPr>
+              <w:t>nCL, openVX, MISRA-C, ISO26262, automotive SPICE</w:t>
+            </w:r>
+          </w:p>
+          <w:p>
+            <w:pPr>
+              <w:pStyle w:val="normal"/>
+              <w:numPr>
+                <w:ilvl w:val="0"/>
+                <w:numId w:val="5"/>
+              </w:numPr>
+              <w:rPr>
+                <w:rFonts w:hint="eastAsia"/>
+              </w:rPr>
+            </w:pPr>
+            <w:r>
+              <w:rPr>
+                <w:rFonts w:hint="eastAsia"/>
+              </w:rPr>
+              <w:t>The team management experience is more than 2 years in this period.</w:t>
+            </w:r>
+          </w:p>
+          <w:p>
+            <w:pPr>
+              <w:pStyle w:val="3"/>
+              <w:numPr>
+                <w:ilvl w:val="0"/>
+                <w:numId w:val="15"/>
+              </w:numPr>
+              <w:contextualSpacing w:val="0"/>
+              <w:rPr>
+                <w:rFonts w:eastAsiaTheme="minorEastAsia" w:hint="eastAsia"/>
+                <w:b/>
+              </w:rPr>
+            </w:pPr>
+            <w:r>
+              <w:rPr>
+                <w:rFonts w:eastAsiaTheme="minorEastAsia"/>
+                <w:b/>
+              </w:rPr>
+              <w:t>January</w:t>
+            </w:r>
+            <w:r>
+              <w:rPr>
+                <w:b/>
+              </w:rPr>
+              <w:t xml:space="preserve"> 20</w:t>
+            </w:r>
+            <w:r>
+              <w:rPr>
+                <w:rFonts w:eastAsiaTheme="minorEastAsia" w:hint="eastAsia"/>
+                <w:b/>
+              </w:rPr>
+              <w:t>07</w:t>
+            </w:r>
+            <w:r>
+              <w:rPr>
+                <w:b/>
+              </w:rPr>
+              <w:t xml:space="preserve"> - </w:t>
+            </w:r>
+            <w:r>
+              <w:rPr>
+                <w:rFonts w:eastAsiaTheme="minorEastAsia" w:hint="eastAsia"/>
+                <w:b/>
+              </w:rPr>
+              <w:t xml:space="preserve">May </w:t>
+            </w:r>
+            <w:r>
+              <w:rPr>
+                <w:b/>
+              </w:rPr>
+              <w:t>20</w:t>
+            </w:r>
+            <w:r>
+              <w:rPr>
+                <w:rFonts w:eastAsiaTheme="minorEastAsia" w:hint="eastAsia"/>
+                <w:b/>
+              </w:rPr>
+              <w:t>12 (TV BU)</w:t>
+            </w:r>
+          </w:p>
+          <w:p>
+            <w:pPr>
+              <w:pStyle w:val="normal"/>
+              <w:numPr>
+                <w:ilvl w:val="0"/>
+                <w:numId w:val="5"/>
+              </w:numPr>
+              <w:rPr>
+                <w:rFonts w:hint="eastAsia"/>
+              </w:rPr>
+            </w:pPr>
+            <w:r>
+              <w:rPr>
+                <w:rFonts w:hint="eastAsia"/>
+              </w:rPr>
+              <w:t>Multimedia team for digital TV project</w:t>
+            </w:r>
+          </w:p>
+          <w:p>
+            <w:pPr>
+              <w:pStyle w:val="normal"/>
+              <w:numPr>
+                <w:ilvl w:val="0"/>
+                <w:numId w:val="13"/>
+              </w:numPr>
+              <w:ind w:rightChars="167" w:right="301"/>
+              <w:rPr>
+                <w:rFonts w:hint="eastAsia"/>
+                <w:color w:val="auto"/>
+              </w:rPr>
+            </w:pPr>
+            <w:r>
+              <w:rPr>
+                <w:rFonts w:hint="eastAsia"/>
+              </w:rPr>
+              <w:t xml:space="preserve">Manage to support </w:t>
+            </w:r>
+            <w:r>
+              <w:t>multipl</w:t>
+            </w:r>
+            <w:r>
+              <w:rPr>
+                <w:rFonts w:hint="eastAsia"/>
+              </w:rPr>
+              <w:t>e</w:t>
+            </w:r>
+            <w:r>
+              <w:rPr>
+                <w:rFonts w:hint="eastAsia"/>
+              </w:rPr>
+              <w:t xml:space="preserve"> video container format and codec development </w:t>
+            </w:r>
+          </w:p>
+          <w:p>
+            <w:pPr>
+              <w:pStyle w:val="normal"/>
+              <w:numPr>
+                <w:ilvl w:val="0"/>
+                <w:numId w:val="13"/>
+              </w:numPr>
+              <w:ind w:rightChars="167" w:right="301"/>
+              <w:rPr>
+                <w:rFonts w:hint="eastAsia"/>
+              </w:rPr>
+            </w:pPr>
+            <w:r>
+              <w:rPr>
+                <w:rFonts w:hint="eastAsia"/>
+              </w:rPr>
+              <w:t>Manage to support multimedia (from USB/SD card) and streaming playback (from network) in digital TV and android TV</w:t>
+            </w:r>
+            <w:r>
+              <w:rPr>
+                <w:rFonts w:hint="eastAsia"/>
+              </w:rPr>
+              <w:t xml:space="preserve"> for Stage</w:t>
+            </w:r>
+            <w:r>
+              <w:rPr>
+                <w:rFonts w:hint="eastAsia"/>
+              </w:rPr>
+              <w:t>right and openMax.</w:t>
+            </w:r>
+            <w:r>
+              <w:rPr>
+                <w:rFonts w:hint="eastAsia"/>
+              </w:rPr>
+              <w:t>.</w:t>
+            </w:r>
+          </w:p>
+          <w:p>
+            <w:pPr>
+              <w:pStyle w:val="normal"/>
+              <w:numPr>
+                <w:ilvl w:val="0"/>
+                <w:numId w:val="13"/>
+              </w:numPr>
+              <w:ind w:rightChars="167" w:right="301"/>
+              <w:rPr>
+                <w:rFonts w:hint="eastAsia"/>
+              </w:rPr>
+            </w:pPr>
+            <w:r>
+              <w:rPr>
+                <w:rFonts w:hint="eastAsia"/>
+              </w:rPr>
+              <w:t>Manage to s</w:t>
+            </w:r>
+            <w:r>
+              <w:rPr>
+                <w:rFonts w:hint="eastAsia"/>
+              </w:rPr>
+              <w:t>upport the project (</w:t>
+            </w:r>
+            <w:r>
+              <w:rPr>
+                <w:rFonts w:hint="eastAsia"/>
+              </w:rPr>
+              <w:t xml:space="preserve">i.e. </w:t>
+            </w:r>
+            <w:r>
+              <w:rPr>
+                <w:rFonts w:hint="eastAsia"/>
+              </w:rPr>
+              <w:t xml:space="preserve">MT53xx) for SONY, LG related project </w:t>
+            </w:r>
+            <w:r>
+              <w:rPr>
+                <w:rFonts w:hint="eastAsia"/>
+              </w:rPr>
+              <w:t>support and manage to support GS</w:t>
+            </w:r>
+            <w:r>
+              <w:rPr>
+                <w:rFonts w:hint="eastAsia"/>
+              </w:rPr>
+              <w:t xml:space="preserve">treamer in LG project. </w:t>
+            </w:r>
+          </w:p>
+          <w:p>
+            <w:pPr>
+              <w:pStyle w:val="normal"/>
+              <w:numPr>
+                <w:ilvl w:val="0"/>
+                <w:numId w:val="5"/>
+              </w:numPr>
+              <w:rPr>
+                <w:rFonts w:hint="eastAsia"/>
+              </w:rPr>
+            </w:pPr>
+            <w:r>
+              <w:rPr>
+                <w:rFonts w:hint="eastAsia"/>
+              </w:rPr>
+              <w:t xml:space="preserve">Multimedia team for </w:t>
+            </w:r>
+            <w:r>
+              <w:rPr>
+                <w:rFonts w:hint="eastAsia"/>
+              </w:rPr>
+              <w:t>analog</w:t>
+            </w:r>
+            <w:r>
+              <w:rPr>
+                <w:rFonts w:hint="eastAsia"/>
+              </w:rPr>
+              <w:t xml:space="preserve"> TV project</w:t>
+            </w:r>
+            <w:r>
+              <w:rPr>
+                <w:rFonts w:hint="eastAsia"/>
+              </w:rPr>
+              <w:t xml:space="preserve"> </w:t>
+            </w:r>
+          </w:p>
+          <w:p>
+            <w:pPr>
+              <w:pStyle w:val="normal"/>
+              <w:numPr>
+                <w:ilvl w:val="0"/>
+                <w:numId w:val="13"/>
+              </w:numPr>
+              <w:ind w:rightChars="167" w:right="301"/>
+              <w:rPr>
+                <w:rFonts w:hint="eastAsia"/>
+                <w:color w:val="auto"/>
+              </w:rPr>
+            </w:pPr>
+            <w:r>
+              <w:rPr>
+                <w:rFonts w:hint="eastAsia"/>
+              </w:rPr>
+              <w:t>Hands on the integrate DVD multimedia features to analog TV project</w:t>
+            </w:r>
+          </w:p>
+          <w:p>
+            <w:pPr>
+              <w:pStyle w:val="normal"/>
+              <w:numPr>
+                <w:ilvl w:val="0"/>
+                <w:numId w:val="13"/>
+              </w:numPr>
+              <w:ind w:rightChars="167" w:right="301"/>
+              <w:rPr>
+                <w:rFonts w:hint="eastAsia"/>
+              </w:rPr>
+            </w:pPr>
+            <w:r>
+              <w:rPr>
+                <w:rFonts w:hint="eastAsia"/>
+              </w:rPr>
+              <w:lastRenderedPageBreak/>
+              <w:t>Manage to support more features , ex:</w:t>
+            </w:r>
+            <w:r>
+              <w:rPr>
+                <w:rFonts w:hint="eastAsia"/>
+              </w:rPr>
+              <w:t xml:space="preserve"> </w:t>
+            </w:r>
+            <w:r>
+              <w:rPr>
+                <w:rFonts w:hint="eastAsia"/>
+              </w:rPr>
+              <w:t xml:space="preserve">NTFS, </w:t>
+            </w:r>
+            <w:r>
+              <w:t>Chinese</w:t>
+            </w:r>
+            <w:r>
+              <w:rPr>
+                <w:rFonts w:hint="eastAsia"/>
+              </w:rPr>
+              <w:t xml:space="preserve"> file name support</w:t>
+            </w:r>
+            <w:r>
+              <w:rPr>
+                <w:rFonts w:hint="eastAsia"/>
+              </w:rPr>
+              <w:t>, unlimited file number and folder number support</w:t>
+            </w:r>
+          </w:p>
+          <w:p>
+            <w:pPr>
+              <w:pStyle w:val="normal"/>
+              <w:numPr>
+                <w:ilvl w:val="0"/>
+                <w:numId w:val="13"/>
+              </w:numPr>
+              <w:ind w:rightChars="167" w:right="301"/>
+              <w:rPr>
+                <w:rFonts w:hint="eastAsia"/>
+              </w:rPr>
+            </w:pPr>
+            <w:r>
+              <w:rPr>
+                <w:rFonts w:hint="eastAsia"/>
+              </w:rPr>
+              <w:t>Manage to s</w:t>
+            </w:r>
+            <w:r>
+              <w:rPr>
+                <w:rFonts w:hint="eastAsia"/>
+              </w:rPr>
+              <w:t>upport the project (MT82</w:t>
+            </w:r>
+            <w:r>
+              <w:rPr>
+                <w:rFonts w:hint="eastAsia"/>
+              </w:rPr>
+              <w:t>xx)</w:t>
+            </w:r>
+            <w:r>
+              <w:rPr>
+                <w:rFonts w:hint="eastAsia"/>
+              </w:rPr>
+              <w:t xml:space="preserve"> for Samsung</w:t>
+            </w:r>
+            <w:r>
+              <w:rPr>
+                <w:rFonts w:hint="eastAsia"/>
+              </w:rPr>
+              <w:t>, TCL, Hisense</w:t>
+            </w:r>
+            <w:r>
+              <w:rPr>
+                <w:rFonts w:hint="eastAsia"/>
+              </w:rPr>
+              <w:t xml:space="preserve"> related project support</w:t>
+            </w:r>
+            <w:r>
+              <w:rPr>
+                <w:rFonts w:hint="eastAsia"/>
+              </w:rPr>
+              <w:t>.</w:t>
+            </w:r>
+          </w:p>
+          <w:p>
+            <w:pPr>
+              <w:pStyle w:val="normal"/>
+              <w:numPr>
+                <w:ilvl w:val="0"/>
+                <w:numId w:val="5"/>
+              </w:numPr>
+              <w:rPr>
+                <w:rFonts w:hint="eastAsia"/>
+              </w:rPr>
+            </w:pPr>
+            <w:r>
+              <w:rPr>
+                <w:rFonts w:hint="eastAsia"/>
+              </w:rPr>
+              <w:t>The team man</w:t>
+            </w:r>
+            <w:r>
+              <w:rPr>
+                <w:rFonts w:hint="eastAsia"/>
+              </w:rPr>
+              <w:t>agement experience is more than 4</w:t>
+            </w:r>
+            <w:r>
+              <w:rPr>
+                <w:rFonts w:hint="eastAsia"/>
+              </w:rPr>
+              <w:t xml:space="preserve"> years in this period.</w:t>
+            </w:r>
+          </w:p>
+          <w:p>
+            <w:pPr>
+              <w:pStyle w:val="3"/>
+              <w:numPr>
+                <w:ilvl w:val="0"/>
+                <w:numId w:val="15"/>
+              </w:numPr>
+              <w:contextualSpacing w:val="0"/>
+              <w:rPr>
+                <w:rFonts w:eastAsiaTheme="minorEastAsia" w:hint="eastAsia"/>
+                <w:b/>
+              </w:rPr>
+            </w:pPr>
+            <w:r>
+              <w:rPr>
+                <w:rFonts w:eastAsiaTheme="minorEastAsia"/>
+                <w:b/>
+              </w:rPr>
+              <w:t>February</w:t>
+            </w:r>
+            <w:r>
+              <w:rPr>
+                <w:b/>
+              </w:rPr>
+              <w:t xml:space="preserve"> 20</w:t>
+            </w:r>
+            <w:r>
+              <w:rPr>
+                <w:rFonts w:asciiTheme="minorEastAsia" w:eastAsiaTheme="minorEastAsia" w:hAnsiTheme="minorEastAsia" w:hint="eastAsia"/>
+                <w:b/>
+              </w:rPr>
+              <w:t>03</w:t>
+            </w:r>
+            <w:r>
+              <w:rPr>
+                <w:b/>
+              </w:rPr>
+              <w:t xml:space="preserve"> </w:t>
+            </w:r>
+            <w:r>
+              <w:rPr>
+                <w:b/>
+              </w:rPr>
+              <w:t>- December</w:t>
+            </w:r>
+            <w:r>
+              <w:rPr>
+                <w:rFonts w:eastAsiaTheme="minorEastAsia" w:hint="eastAsia"/>
+                <w:b/>
+              </w:rPr>
+              <w:t xml:space="preserve"> </w:t>
+            </w:r>
+            <w:r>
+              <w:rPr>
+                <w:b/>
+              </w:rPr>
+              <w:t>20</w:t>
+            </w:r>
+            <w:r>
+              <w:rPr>
+                <w:rFonts w:eastAsiaTheme="minorEastAsia" w:hint="eastAsia"/>
+                <w:b/>
+              </w:rPr>
+              <w:t>06 (DVD BU)</w:t>
+            </w:r>
+          </w:p>
+          <w:p>
+            <w:pPr>
+              <w:pStyle w:val="normal"/>
+              <w:numPr>
+                <w:ilvl w:val="0"/>
+                <w:numId w:val="5"/>
+              </w:numPr>
+              <w:rPr>
+                <w:rFonts w:hint="eastAsia"/>
+              </w:rPr>
+            </w:pPr>
+            <w:r>
+              <w:rPr>
+                <w:rFonts w:hint="eastAsia"/>
+              </w:rPr>
+              <w:t xml:space="preserve">DVD </w:t>
+            </w:r>
+            <w:r>
+              <w:rPr>
+                <w:rFonts w:hint="eastAsia"/>
+              </w:rPr>
+              <w:t xml:space="preserve"> team </w:t>
+            </w:r>
+            <w:r>
+              <w:rPr>
+                <w:rFonts w:hint="eastAsia"/>
+              </w:rPr>
+              <w:t>for</w:t>
+            </w:r>
+            <w:r>
+              <w:rPr>
+                <w:rFonts w:hint="eastAsia"/>
+              </w:rPr>
+              <w:t xml:space="preserve"> alternative application based on</w:t>
+            </w:r>
+            <w:r>
+              <w:rPr>
+                <w:rFonts w:hint="eastAsia"/>
+              </w:rPr>
+              <w:t xml:space="preserve"> DVD</w:t>
+            </w:r>
+            <w:r>
+              <w:rPr>
+                <w:rFonts w:hint="eastAsia"/>
+              </w:rPr>
+              <w:t xml:space="preserve"> </w:t>
+            </w:r>
+            <w:r>
+              <w:rPr>
+                <w:rFonts w:hint="eastAsia"/>
+              </w:rPr>
+              <w:t>player</w:t>
+            </w:r>
+          </w:p>
+          <w:p>
+            <w:pPr>
+              <w:pStyle w:val="normal"/>
+              <w:numPr>
+                <w:ilvl w:val="0"/>
+                <w:numId w:val="13"/>
+              </w:numPr>
+              <w:ind w:rightChars="167" w:right="301"/>
+              <w:rPr>
+                <w:rFonts w:hint="eastAsia"/>
+                <w:color w:val="auto"/>
+              </w:rPr>
+            </w:pPr>
+            <w:r>
+              <w:rPr>
+                <w:rFonts w:hint="eastAsia"/>
+              </w:rPr>
+              <w:t xml:space="preserve">DVB-T setup box </w:t>
+            </w:r>
+            <w:r>
+              <w:t>embedded</w:t>
+            </w:r>
+            <w:r>
+              <w:rPr>
+                <w:rFonts w:hint="eastAsia"/>
+              </w:rPr>
+              <w:t xml:space="preserve"> system </w:t>
+            </w:r>
+            <w:r>
+              <w:rPr>
+                <w:rFonts w:hint="eastAsia"/>
+              </w:rPr>
+              <w:t xml:space="preserve">on MT8205 </w:t>
+            </w:r>
+            <w:r>
+              <w:rPr>
+                <w:rFonts w:hint="eastAsia"/>
+              </w:rPr>
+              <w:t>for t</w:t>
+            </w:r>
+            <w:r>
+              <w:rPr>
+                <w:rFonts w:hint="eastAsia"/>
+              </w:rPr>
+              <w:t>ransport stream de</w:t>
+            </w:r>
+            <w:r>
+              <w:rPr>
+                <w:rFonts w:hint="eastAsia"/>
+              </w:rPr>
+              <w:t xml:space="preserve">mux, feature development, (ex: </w:t>
+            </w:r>
+            <w:r>
+              <w:rPr>
+                <w:rFonts w:hint="eastAsia"/>
+              </w:rPr>
+              <w:t>channel scan/selection</w:t>
+            </w:r>
+            <w:r>
+              <w:rPr>
+                <w:rFonts w:hint="eastAsia"/>
+              </w:rPr>
+              <w:t xml:space="preserve">,  </w:t>
+            </w:r>
+            <w:r>
+              <w:rPr>
+                <w:rFonts w:hint="eastAsia"/>
+              </w:rPr>
+              <w:t xml:space="preserve">EPG display and </w:t>
+            </w:r>
+            <w:r>
+              <w:rPr>
+                <w:rFonts w:hint="eastAsia"/>
+              </w:rPr>
+              <w:t>channel digest),</w:t>
+            </w:r>
+          </w:p>
+          <w:p>
+            <w:pPr>
+              <w:pStyle w:val="normal"/>
+              <w:numPr>
+                <w:ilvl w:val="0"/>
+                <w:numId w:val="13"/>
+              </w:numPr>
+              <w:ind w:rightChars="167" w:right="301"/>
+              <w:rPr>
+                <w:rFonts w:hint="eastAsia"/>
+              </w:rPr>
+            </w:pPr>
+            <w:r>
+              <w:rPr>
+                <w:rFonts w:hint="eastAsia"/>
+              </w:rPr>
+              <w:t xml:space="preserve">The major RD </w:t>
+            </w:r>
+            <w:r>
+              <w:rPr>
+                <w:rFonts w:hint="eastAsia"/>
+              </w:rPr>
+              <w:t xml:space="preserve">for </w:t>
+            </w:r>
+            <w:r>
+              <w:t>automotive</w:t>
+            </w:r>
+            <w:r>
+              <w:rPr>
+                <w:rFonts w:hint="eastAsia"/>
+              </w:rPr>
+              <w:t xml:space="preserve"> infot</w:t>
+            </w:r>
+            <w:r>
+              <w:rPr>
+                <w:rFonts w:hint="eastAsia"/>
+              </w:rPr>
+              <w:t>ainment DVD playback platform</w:t>
+            </w:r>
+            <w:r>
+              <w:rPr>
+                <w:rFonts w:hint="eastAsia"/>
+              </w:rPr>
+              <w:t xml:space="preserve"> (ex: Lite</w:t>
+            </w:r>
+            <w:r>
+              <w:rPr>
+                <w:rFonts w:hint="eastAsia"/>
+              </w:rPr>
+              <w:t>on</w:t>
+            </w:r>
+            <w:r>
+              <w:rPr>
+                <w:rFonts w:hint="eastAsia"/>
+              </w:rPr>
+              <w:t xml:space="preserve"> project</w:t>
+            </w:r>
+            <w:r>
+              <w:rPr>
+                <w:rFonts w:hint="eastAsia"/>
+              </w:rPr>
+              <w:t>)</w:t>
+            </w:r>
+            <w:r>
+              <w:rPr>
+                <w:rFonts w:hint="eastAsia"/>
+              </w:rPr>
+              <w:t xml:space="preserve"> as the companion ship</w:t>
+            </w:r>
+          </w:p>
+          <w:p>
+            <w:pPr>
+              <w:pStyle w:val="normal"/>
+              <w:numPr>
+                <w:ilvl w:val="0"/>
+                <w:numId w:val="5"/>
+              </w:numPr>
+              <w:rPr>
+                <w:rFonts w:hint="eastAsia"/>
+              </w:rPr>
+            </w:pPr>
+            <w:r>
+              <w:rPr>
+                <w:rFonts w:hint="eastAsia"/>
+              </w:rPr>
+              <w:t xml:space="preserve">DVD team for </w:t>
+            </w:r>
+            <w:r>
+              <w:rPr>
+                <w:rFonts w:hint="eastAsia"/>
+              </w:rPr>
+              <w:t>DVD player project</w:t>
+            </w:r>
+          </w:p>
+          <w:p>
+            <w:pPr>
+              <w:pStyle w:val="normal"/>
+              <w:numPr>
+                <w:ilvl w:val="0"/>
+                <w:numId w:val="13"/>
+              </w:numPr>
+              <w:ind w:rightChars="167" w:right="301"/>
+              <w:rPr>
+                <w:rFonts w:hint="eastAsia"/>
+                <w:color w:val="auto"/>
+              </w:rPr>
+            </w:pPr>
+            <w:r>
+              <w:rPr>
+                <w:rFonts w:hint="eastAsia"/>
+              </w:rPr>
+              <w:t xml:space="preserve">Hands on the DVD features development and </w:t>
+            </w:r>
+            <w:r>
+              <w:t>maintain ac</w:t>
+            </w:r>
+            <w:r>
+              <w:rPr>
+                <w:rFonts w:hint="eastAsia"/>
+              </w:rPr>
+              <w:t>e</w:t>
+            </w:r>
+            <w:r>
+              <w:rPr>
+                <w:rFonts w:hint="eastAsia"/>
+              </w:rPr>
+              <w:t xml:space="preserve"> </w:t>
+            </w:r>
+            <w:r>
+              <w:t>–</w:t>
+            </w:r>
+            <w:r>
+              <w:rPr>
+                <w:rFonts w:hint="eastAsia"/>
+              </w:rPr>
+              <w:t xml:space="preserve"> audio related (CDDA, CDG, mixed CD, SACD) , file system and MP3 related</w:t>
+            </w:r>
+            <w:r>
+              <w:rPr>
+                <w:rFonts w:hint="eastAsia"/>
+              </w:rPr>
+              <w:t>. Familiar to 8032/ARM boot up flow and code/memory size reduction</w:t>
+            </w:r>
+          </w:p>
+          <w:p>
+            <w:pPr>
+              <w:pStyle w:val="normal"/>
+              <w:numPr>
+                <w:ilvl w:val="0"/>
+                <w:numId w:val="13"/>
+              </w:numPr>
+              <w:ind w:rightChars="167" w:right="301"/>
+              <w:rPr>
+                <w:rFonts w:hint="eastAsia"/>
+              </w:rPr>
+            </w:pPr>
+            <w:r>
+              <w:rPr>
+                <w:rFonts w:hint="eastAsia"/>
+              </w:rPr>
+              <w:t>Hands on the SONY/LG related project (desktop/portable)</w:t>
+            </w:r>
+            <w:r>
+              <w:rPr>
+                <w:rFonts w:hint="eastAsia"/>
+              </w:rPr>
+              <w:t xml:space="preserve"> </w:t>
+            </w:r>
+            <w:r>
+              <w:rPr>
+                <w:rFonts w:hint="eastAsia"/>
+              </w:rPr>
+              <w:t>on MT1379/1389 and be the windows to handle all kinds of issues in these project (UI, Panel, VFD</w:t>
+            </w:r>
+            <w:r>
+              <w:t>...</w:t>
+            </w:r>
+            <w:r>
+              <w:rPr>
+                <w:rFonts w:hint="eastAsia"/>
+              </w:rPr>
+              <w:t>)</w:t>
+            </w:r>
+            <w:r>
+              <w:rPr>
+                <w:rFonts w:hint="eastAsia"/>
+              </w:rPr>
+              <w:t>.</w:t>
+            </w:r>
+          </w:p>
+          <w:p>
+            <w:pPr>
+              <w:pStyle w:val="2"/>
+              <w:contextualSpacing w:val="0"/>
+              <w:rPr>
+                <w:rFonts w:hint="eastAsia"/>
+                <w:b w:val="0"/>
+                <w:i/>
+              </w:rPr>
+            </w:pPr>
+            <w:bookmarkStart w:id="5" w:name="_wj0puh61kxsr" w:colFirst="0" w:colLast="0"/>
+            <w:bookmarkEnd w:id="5"/>
+            <w:r>
+              <w:rPr>
+                <w:rFonts w:hint="eastAsia"/>
+              </w:rPr>
+              <w:t>StarkTech</w:t>
+            </w:r>
+            <w:r>
+              <w:t xml:space="preserve">, </w:t>
+            </w:r>
+            <w:hyperlink r:id="rId9" w:history="1">
+              <w:r>
+                <w:rPr>
+                  <w:rStyle w:val="aa"/>
+                  <w:rFonts w:hint="eastAsia"/>
+                  <w:b w:val="0"/>
+                </w:rPr>
+                <w:t>LINK</w:t>
+              </w:r>
+            </w:hyperlink>
+            <w:r>
+              <w:rPr>
+                <w:rFonts w:hint="eastAsia"/>
+                <w:b w:val="0"/>
+              </w:rPr>
+              <w:t xml:space="preserve">, </w:t>
+            </w:r>
+            <w:r>
+              <w:rPr>
+                <w:rFonts w:hint="eastAsia"/>
+                <w:b w:val="0"/>
+              </w:rPr>
+              <w:t>Taiwan</w:t>
+            </w:r>
+            <w:r>
+              <w:rPr>
+                <w:rFonts w:hint="eastAsia"/>
+                <w:b w:val="0"/>
+              </w:rPr>
+              <w:t>/Hsinchu</w:t>
+            </w:r>
+            <w:r>
+              <w:rPr>
+                <w:b w:val="0"/>
+              </w:rPr>
+              <w:t xml:space="preserve">— </w:t>
+            </w:r>
+            <w:r>
+              <w:rPr>
+                <w:rFonts w:hint="eastAsia"/>
+                <w:b w:val="0"/>
+                <w:i/>
+              </w:rPr>
+              <w:t xml:space="preserve">Project </w:t>
+            </w:r>
+            <w:r>
+              <w:rPr>
+                <w:b w:val="0"/>
+                <w:i/>
+              </w:rPr>
+              <w:t>Supervisor</w:t>
             </w:r>
           </w:p>
           <w:p>
@@ -435,14 +1988,14 @@
                 <w:b/>
               </w:rPr>
             </w:pPr>
-            <w:bookmarkStart w:id="4" w:name="_n64fgzu3lwuy" w:colFirst="0" w:colLast="0"/>
-            <w:bookmarkEnd w:id="4"/>
+            <w:bookmarkStart w:id="6" w:name="_8hk593fs3sag" w:colFirst="0" w:colLast="0"/>
+            <w:bookmarkEnd w:id="6"/>
             <w:r>
               <w:rPr>
                 <w:rFonts w:eastAsiaTheme="minorEastAsia" w:hint="eastAsia"/>
                 <w:b/>
               </w:rPr>
-              <w:t>June</w:t>
+              <w:t>October</w:t>
             </w:r>
             <w:r>
               <w:rPr>
@@ -455,118 +2008,233 @@
                 <w:rFonts w:eastAsiaTheme="minorEastAsia" w:hint="eastAsia"/>
                 <w:b/>
               </w:rPr>
-              <w:t>12</w:t>
+              <w:t>0</w:t>
             </w:r>
             <w:r>
               <w:rPr>
                 <w:rFonts w:eastAsiaTheme="minorEastAsia" w:hint="eastAsia"/>
                 <w:b/>
               </w:rPr>
+              <w:t>1</w:t>
+            </w:r>
+            <w:r>
+              <w:rPr>
+                <w:b/>
+              </w:rPr>
+              <w:t xml:space="preserve"> - </w:t>
+            </w:r>
+            <w:r>
+              <w:rPr>
+                <w:rFonts w:eastAsiaTheme="minorEastAsia"/>
+                <w:b/>
+              </w:rPr>
+              <w:t>January</w:t>
+            </w:r>
+            <w:r>
+              <w:rPr>
+                <w:b/>
+              </w:rPr>
               <w:t xml:space="preserve"> </w:t>
             </w:r>
             <w:r>
               <w:rPr>
                 <w:b/>
               </w:rPr>
-              <w:t>- PRESENT</w:t>
+              <w:t>20</w:t>
             </w:r>
             <w:r>
               <w:rPr>
                 <w:rFonts w:eastAsiaTheme="minorEastAsia" w:hint="eastAsia"/>
                 <w:b/>
               </w:rPr>
-              <w:t xml:space="preserve"> (CTO</w:t>
+              <w:t>03</w:t>
             </w:r>
             <w:r>
               <w:rPr>
                 <w:rFonts w:eastAsiaTheme="minorEastAsia" w:hint="eastAsia"/>
                 <w:b/>
               </w:rPr>
-              <w:t xml:space="preserve"> BU</w:t>
-            </w:r>
-            <w:r>
-              <w:rPr>
-                <w:rFonts w:eastAsiaTheme="minorEastAsia" w:hint="eastAsia"/>
-                <w:b/>
-              </w:rPr>
-              <w:t>)</w:t>
+              <w:t xml:space="preserve"> </w:t>
             </w:r>
           </w:p>
           <w:p>
             <w:pPr>
               <w:pStyle w:val="normal"/>
-              <w:rPr>
-                <w:rFonts w:hint="eastAsia"/>
-              </w:rPr>
-            </w:pPr>
-            <w:r>
-              <w:rPr>
-                <w:rFonts w:hint="eastAsia"/>
-              </w:rPr>
-              <w:t>GPU SW driver development inclu</w:t>
-            </w:r>
-            <w:r>
-              <w:rPr>
-                <w:rFonts w:hint="eastAsia"/>
-              </w:rPr>
-              <w:t xml:space="preserve">ding FPGA, android emulator and </w:t>
-            </w:r>
-            <w:r>
-              <w:t>familia</w:t>
-            </w:r>
-            <w:r>
-              <w:rPr>
-                <w:rFonts w:hint="eastAsia"/>
-              </w:rPr>
-              <w:t>r to</w:t>
-            </w:r>
-            <w:r>
-              <w:rPr>
-                <w:rFonts w:hint="eastAsia"/>
-              </w:rPr>
-              <w:t xml:space="preserve"> openGLES, openCL</w:t>
-            </w:r>
-            <w:r>
-              <w:rPr>
-                <w:rFonts w:hint="eastAsia"/>
-              </w:rPr>
-              <w:t>, ISO26262</w:t>
-            </w:r>
-            <w:r>
-              <w:rPr>
-                <w:rFonts w:hint="eastAsia"/>
-              </w:rPr>
-              <w:t xml:space="preserve"> </w:t>
-            </w:r>
-            <w:r>
-              <w:rPr>
-                <w:rFonts w:hint="eastAsia"/>
-              </w:rPr>
-              <w:t xml:space="preserve">(ADAS) </w:t>
-            </w:r>
-            <w:r>
-              <w:rPr>
-                <w:rFonts w:hint="eastAsia"/>
-              </w:rPr>
-              <w:t>and C</w:t>
-            </w:r>
-            <w:r>
-              <w:rPr>
-                <w:rFonts w:hint="eastAsia"/>
-              </w:rPr>
-              <w:t>#</w:t>
-            </w:r>
-            <w:r>
-              <w:rPr>
-                <w:rFonts w:hint="eastAsia"/>
-              </w:rPr>
-              <w:t>, Python</w:t>
+              <w:numPr>
+                <w:ilvl w:val="0"/>
+                <w:numId w:val="5"/>
+              </w:numPr>
+              <w:rPr>
+                <w:rFonts w:hint="eastAsia"/>
+              </w:rPr>
+            </w:pPr>
+            <w:r>
+              <w:rPr>
+                <w:rFonts w:hint="eastAsia"/>
+              </w:rPr>
+              <w:t>E-C</w:t>
+            </w:r>
+            <w:r>
+              <w:rPr>
+                <w:rFonts w:hint="eastAsia"/>
+              </w:rPr>
+              <w:t>ommerce</w:t>
+            </w:r>
+            <w:r>
+              <w:rPr>
+                <w:rFonts w:hint="eastAsia"/>
+              </w:rPr>
+              <w:t xml:space="preserve"> team for enterprise applications</w:t>
+            </w:r>
+          </w:p>
+          <w:p>
+            <w:pPr>
+              <w:pStyle w:val="normal"/>
+              <w:numPr>
+                <w:ilvl w:val="0"/>
+                <w:numId w:val="13"/>
+              </w:numPr>
+              <w:ind w:rightChars="167" w:right="301"/>
+              <w:rPr>
+                <w:rFonts w:hint="eastAsia"/>
+                <w:color w:val="auto"/>
+              </w:rPr>
+            </w:pPr>
+            <w:r>
+              <w:rPr>
+                <w:rFonts w:hint="eastAsia"/>
+              </w:rPr>
+              <w:t>Responsible for web development in application server, EJB and web programming (ASP/JSP/CSS/HTML ...) for enterprise application</w:t>
+            </w:r>
+          </w:p>
+          <w:p>
+            <w:pPr>
+              <w:pStyle w:val="normal"/>
+              <w:numPr>
+                <w:ilvl w:val="0"/>
+                <w:numId w:val="13"/>
+              </w:numPr>
+              <w:ind w:rightChars="167" w:right="301"/>
+              <w:rPr>
+                <w:rFonts w:hint="eastAsia"/>
+                <w:color w:val="auto"/>
+              </w:rPr>
+            </w:pPr>
+            <w:r>
+              <w:rPr>
+                <w:rFonts w:hint="eastAsia"/>
+              </w:rPr>
+              <w:t xml:space="preserve">Involved to use Jboss, IBM Websphere and Oracle Weblogic J2EE to development for powerchip </w:t>
+            </w:r>
+            <w:r>
+              <w:rPr>
+                <w:rFonts w:hint="eastAsia"/>
+              </w:rPr>
+              <w:t>project to audit the status of FAB</w:t>
+            </w:r>
+            <w:r>
+              <w:rPr>
+                <w:rFonts w:hint="eastAsia"/>
+              </w:rPr>
+              <w:t xml:space="preserve"> pla</w:t>
+            </w:r>
+            <w:r>
+              <w:rPr>
+                <w:rFonts w:hint="eastAsia"/>
+              </w:rPr>
+              <w:t>t</w:t>
+            </w:r>
+            <w:r>
+              <w:rPr>
+                <w:rFonts w:hint="eastAsia"/>
+              </w:rPr>
+              <w:t>forms</w:t>
             </w:r>
             <w:r>
               <w:rPr>
                 <w:rFonts w:hint="eastAsia"/>
               </w:rPr>
               <w:t>.</w:t>
+            </w:r>
+            <w:r>
+              <w:rPr>
+                <w:rFonts w:hint="eastAsia"/>
+              </w:rPr>
+              <w:t xml:space="preserve"> Familiar to Java and J2EE.</w:t>
+            </w:r>
+          </w:p>
+          <w:p>
+            <w:pPr>
+              <w:pStyle w:val="2"/>
+              <w:contextualSpacing w:val="0"/>
+              <w:rPr>
+                <w:rFonts w:hint="eastAsia"/>
+                <w:b w:val="0"/>
+                <w:i/>
+              </w:rPr>
+            </w:pPr>
+            <w:bookmarkStart w:id="7" w:name="_1hxcpsc1hco2" w:colFirst="0" w:colLast="0"/>
+            <w:bookmarkEnd w:id="7"/>
+            <w:r>
+              <w:rPr>
+                <w:rFonts w:hint="eastAsia"/>
+              </w:rPr>
+              <w:t>Acer</w:t>
+            </w:r>
+            <w:r>
+              <w:t xml:space="preserve">, </w:t>
+            </w:r>
+            <w:hyperlink r:id="rId10" w:history="1">
+              <w:r>
+                <w:rPr>
+                  <w:rStyle w:val="aa"/>
+                  <w:rFonts w:hint="eastAsia"/>
+                  <w:b w:val="0"/>
+                </w:rPr>
+                <w:t>LINK</w:t>
+              </w:r>
+            </w:hyperlink>
+            <w:r>
+              <w:rPr>
+                <w:rFonts w:hint="eastAsia"/>
+                <w:b w:val="0"/>
+              </w:rPr>
+              <w:t xml:space="preserve">, </w:t>
+            </w:r>
+            <w:r>
+              <w:rPr>
+                <w:rFonts w:hint="eastAsia"/>
+                <w:b w:val="0"/>
+              </w:rPr>
+              <w:t>Taiwan</w:t>
+            </w:r>
+            <w:r>
+              <w:rPr>
+                <w:rFonts w:hint="eastAsia"/>
+                <w:b w:val="0"/>
+              </w:rPr>
+              <w:t>/</w:t>
+            </w:r>
+            <w:r>
+              <w:rPr>
+                <w:rFonts w:hint="eastAsia"/>
+                <w:b w:val="0"/>
+              </w:rPr>
+              <w:t>Taipei</w:t>
+            </w:r>
+            <w:r>
+              <w:rPr>
+                <w:b w:val="0"/>
+              </w:rPr>
+              <w:t>—</w:t>
+            </w:r>
+            <w:r>
+              <w:rPr>
+                <w:rFonts w:hint="eastAsia"/>
+                <w:b w:val="0"/>
+                <w:i/>
+              </w:rPr>
+              <w:t>Technical Leader</w:t>
             </w:r>
           </w:p>
           <w:p>
@@ -578,38 +2246,60 @@
                 <w:b/>
               </w:rPr>
             </w:pPr>
-            <w:r>
-              <w:rPr>
-                <w:rFonts w:eastAsiaTheme="minorEastAsia"/>
-                <w:b/>
-              </w:rPr>
-              <w:t>January</w:t>
-            </w:r>
-            <w:r>
-              <w:rPr>
-                <w:b/>
-              </w:rPr>
-              <w:t xml:space="preserve"> 20</w:t>
-            </w:r>
+            <w:bookmarkStart w:id="8" w:name="_ybypdmed418m" w:colFirst="0" w:colLast="0"/>
+            <w:bookmarkEnd w:id="8"/>
             <w:r>
               <w:rPr>
                 <w:rFonts w:eastAsiaTheme="minorEastAsia" w:hint="eastAsia"/>
                 <w:b/>
               </w:rPr>
-              <w:t>07</w:t>
-            </w:r>
-            <w:r>
-              <w:rPr>
-                <w:b/>
-              </w:rPr>
-              <w:t xml:space="preserve"> - </w:t>
+              <w:t>June</w:t>
+            </w:r>
+            <w:r>
+              <w:rPr>
+                <w:b/>
+              </w:rPr>
+              <w:t xml:space="preserve"> </w:t>
             </w:r>
             <w:r>
               <w:rPr>
                 <w:rFonts w:eastAsiaTheme="minorEastAsia" w:hint="eastAsia"/>
                 <w:b/>
               </w:rPr>
-              <w:t xml:space="preserve">May </w:t>
+              <w:t>1998</w:t>
+            </w:r>
+            <w:r>
+              <w:rPr>
+                <w:b/>
+              </w:rPr>
+              <w:t xml:space="preserve"> </w:t>
+            </w:r>
+            <w:r>
+              <w:rPr>
+                <w:b/>
+              </w:rPr>
+              <w:t>–</w:t>
+            </w:r>
+            <w:r>
+              <w:rPr>
+                <w:rFonts w:eastAsiaTheme="minorEastAsia" w:hint="eastAsia"/>
+                <w:b/>
+              </w:rPr>
+              <w:t xml:space="preserve"> S</w:t>
+            </w:r>
+            <w:r>
+              <w:rPr>
+                <w:rFonts w:eastAsiaTheme="minorEastAsia" w:hint="eastAsia"/>
+                <w:b/>
+              </w:rPr>
+              <w:t>eptember</w:t>
+            </w:r>
+            <w:r>
+              <w:rPr>
+                <w:rFonts w:eastAsiaTheme="minorEastAsia" w:hint="eastAsia"/>
+                <w:b/>
+              </w:rPr>
+              <w:t xml:space="preserve"> </w:t>
             </w:r>
             <w:r>
               <w:rPr>
@@ -622,30 +2312,242 @@
                 <w:rFonts w:eastAsiaTheme="minorEastAsia" w:hint="eastAsia"/>
                 <w:b/>
               </w:rPr>
-              <w:t>12 (TV BU)</w:t>
+              <w:t>01</w:t>
             </w:r>
           </w:p>
           <w:p>
             <w:pPr>
               <w:pStyle w:val="normal"/>
-              <w:rPr>
-                <w:rFonts w:hint="eastAsia"/>
-              </w:rPr>
-            </w:pPr>
-            <w:r>
-              <w:rPr>
-                <w:rFonts w:hint="eastAsia"/>
-              </w:rPr>
-              <w:t xml:space="preserve">Analog and Digital Project SW Leader and manager of multimedia team for video codec and </w:t>
-            </w:r>
-            <w:r>
-              <w:t>familia</w:t>
-            </w:r>
-            <w:r>
-              <w:rPr>
-                <w:rFonts w:hint="eastAsia"/>
-              </w:rPr>
-              <w:t>r to project control and video codec.</w:t>
+              <w:numPr>
+                <w:ilvl w:val="0"/>
+                <w:numId w:val="5"/>
+              </w:numPr>
+              <w:rPr>
+                <w:rFonts w:hint="eastAsia"/>
+              </w:rPr>
+            </w:pPr>
+            <w:r>
+              <w:rPr>
+                <w:rFonts w:hint="eastAsia"/>
+              </w:rPr>
+              <w:t>Application development team for PC bundle</w:t>
+            </w:r>
+            <w:r>
+              <w:rPr>
+                <w:rFonts w:hint="eastAsia"/>
+              </w:rPr>
+              <w:t>d</w:t>
+            </w:r>
+            <w:r>
+              <w:rPr>
+                <w:rFonts w:hint="eastAsia"/>
+              </w:rPr>
+              <w:t xml:space="preserve"> applications</w:t>
+            </w:r>
+          </w:p>
+          <w:p>
+            <w:pPr>
+              <w:pStyle w:val="normal"/>
+              <w:numPr>
+                <w:ilvl w:val="0"/>
+                <w:numId w:val="13"/>
+              </w:numPr>
+              <w:rPr>
+                <w:rFonts w:hint="eastAsia"/>
+              </w:rPr>
+            </w:pPr>
+            <w:r>
+              <w:rPr>
+                <w:rFonts w:hint="eastAsia"/>
+              </w:rPr>
+              <w:t>Responsible for video email and video conference client application development</w:t>
+            </w:r>
+            <w:r>
+              <w:rPr>
+                <w:rFonts w:hint="eastAsia"/>
+              </w:rPr>
+              <w:t>.</w:t>
+            </w:r>
+            <w:r>
+              <w:rPr>
+                <w:rFonts w:hint="eastAsia"/>
+              </w:rPr>
+              <w:t xml:space="preserve"> </w:t>
+            </w:r>
+            <w:r>
+              <w:t>Familia</w:t>
+            </w:r>
+            <w:r>
+              <w:rPr>
+                <w:rFonts w:hint="eastAsia"/>
+              </w:rPr>
+              <w:t xml:space="preserve">r to </w:t>
+            </w:r>
+            <w:r>
+              <w:rPr>
+                <w:rFonts w:hint="eastAsia"/>
+              </w:rPr>
+              <w:t xml:space="preserve">Virtual Studio </w:t>
+            </w:r>
+            <w:r>
+              <w:rPr>
+                <w:rFonts w:hint="eastAsia"/>
+              </w:rPr>
+              <w:t xml:space="preserve">MFC </w:t>
+            </w:r>
+            <w:r>
+              <w:rPr>
+                <w:rFonts w:hint="eastAsia"/>
+              </w:rPr>
+              <w:t>framework.</w:t>
+            </w:r>
+          </w:p>
+          <w:p>
+            <w:pPr>
+              <w:pStyle w:val="normal"/>
+              <w:numPr>
+                <w:ilvl w:val="0"/>
+                <w:numId w:val="13"/>
+              </w:numPr>
+              <w:rPr>
+                <w:rFonts w:hint="eastAsia"/>
+              </w:rPr>
+            </w:pPr>
+            <w:r>
+              <w:rPr>
+                <w:rFonts w:hint="eastAsia"/>
+              </w:rPr>
+              <w:t>VOIP application integration</w:t>
+            </w:r>
+            <w:r>
+              <w:rPr>
+                <w:rFonts w:hint="eastAsia"/>
+              </w:rPr>
+              <w:t xml:space="preserve"> like NetM</w:t>
+            </w:r>
+            <w:r>
+              <w:rPr>
+                <w:rFonts w:hint="eastAsia"/>
+              </w:rPr>
+              <w:t>eeting</w:t>
+            </w:r>
+            <w:r>
+              <w:rPr>
+                <w:rFonts w:hint="eastAsia"/>
+              </w:rPr>
+              <w:t>.</w:t>
+            </w:r>
+            <w:r>
+              <w:rPr>
+                <w:rFonts w:hint="eastAsia"/>
+              </w:rPr>
+              <w:t xml:space="preserve"> Familiar to SQL, A</w:t>
+            </w:r>
+            <w:r>
+              <w:rPr>
+                <w:rFonts w:hint="eastAsia"/>
+              </w:rPr>
+              <w:t xml:space="preserve">ctiveX, </w:t>
+            </w:r>
+            <w:r>
+              <w:rPr>
+                <w:rFonts w:hint="eastAsia"/>
+              </w:rPr>
+              <w:t>H.</w:t>
+            </w:r>
+            <w:r>
+              <w:rPr>
+                <w:rFonts w:hint="eastAsia"/>
+              </w:rPr>
+              <w:t>3</w:t>
+            </w:r>
+            <w:r>
+              <w:rPr>
+                <w:rFonts w:hint="eastAsia"/>
+              </w:rPr>
+              <w:t>2</w:t>
+            </w:r>
+            <w:r>
+              <w:rPr>
+                <w:rFonts w:hint="eastAsia"/>
+              </w:rPr>
+              <w:t xml:space="preserve">3, </w:t>
+            </w:r>
+            <w:r>
+              <w:rPr>
+                <w:rFonts w:hint="eastAsia"/>
+              </w:rPr>
+              <w:t>SNMP, AAA, R</w:t>
+            </w:r>
+            <w:r>
+              <w:rPr>
+                <w:rFonts w:hint="eastAsia"/>
+              </w:rPr>
+              <w:t xml:space="preserve">adius and </w:t>
+            </w:r>
+          </w:p>
+          <w:p>
+            <w:pPr>
+              <w:pStyle w:val="1"/>
+              <w:contextualSpacing w:val="0"/>
+              <w:rPr>
+                <w:color w:val="B7B7B7"/>
+              </w:rPr>
+            </w:pPr>
+            <w:bookmarkStart w:id="9" w:name="_yk8luflkpwij" w:colFirst="0" w:colLast="0"/>
+            <w:bookmarkEnd w:id="9"/>
+            <w:r>
+              <w:t>EDUCATION</w:t>
+            </w:r>
+          </w:p>
+          <w:p>
+            <w:pPr>
+              <w:pStyle w:val="2"/>
+              <w:contextualSpacing w:val="0"/>
+              <w:rPr>
+                <w:rFonts w:hint="eastAsia"/>
+                <w:b w:val="0"/>
+                <w:i/>
+              </w:rPr>
+            </w:pPr>
+            <w:bookmarkStart w:id="10" w:name="_6wymnhinx9q5" w:colFirst="0" w:colLast="0"/>
+            <w:bookmarkEnd w:id="10"/>
+            <w:r>
+              <w:rPr>
+                <w:rFonts w:hint="eastAsia"/>
+              </w:rPr>
+              <w:t>National Taiwan University</w:t>
+            </w:r>
+            <w:r>
+              <w:t xml:space="preserve">, </w:t>
+            </w:r>
+            <w:r>
+              <w:rPr>
+                <w:rFonts w:hint="eastAsia"/>
+                <w:b w:val="0"/>
+              </w:rPr>
+              <w:t>Taiwan</w:t>
+            </w:r>
+            <w:r>
+              <w:rPr>
+                <w:rFonts w:hint="eastAsia"/>
+                <w:b w:val="0"/>
+              </w:rPr>
+              <w:t>/Taipei</w:t>
+            </w:r>
+            <w:r>
+              <w:rPr>
+                <w:b w:val="0"/>
+              </w:rPr>
+              <w:t xml:space="preserve"> — </w:t>
+            </w:r>
+            <w:r>
+              <w:rPr>
+                <w:rFonts w:hint="eastAsia"/>
+                <w:b w:val="0"/>
+                <w:i/>
+              </w:rPr>
+              <w:t>Master</w:t>
             </w:r>
           </w:p>
           <w:p>
@@ -657,51 +2559,40 @@
                 <w:b/>
               </w:rPr>
             </w:pPr>
+            <w:bookmarkStart w:id="11" w:name="_7vtcyzeczjot" w:colFirst="0" w:colLast="0"/>
+            <w:bookmarkEnd w:id="11"/>
             <w:r>
               <w:rPr>
                 <w:rFonts w:eastAsiaTheme="minorEastAsia"/>
                 <w:b/>
               </w:rPr>
-              <w:t>February</w:t>
-            </w:r>
-            <w:r>
-              <w:rPr>
-                <w:b/>
-              </w:rPr>
-              <w:t xml:space="preserve"> 20</w:t>
+              <w:t>September</w:t>
+            </w:r>
+            <w:r>
+              <w:rPr>
+                <w:b/>
+              </w:rPr>
+              <w:t xml:space="preserve"> </w:t>
             </w:r>
             <w:r>
               <w:rPr>
                 <w:rFonts w:asciiTheme="minorEastAsia" w:eastAsiaTheme="minorEastAsia" w:hAnsiTheme="minorEastAsia" w:hint="eastAsia"/>
                 <w:b/>
               </w:rPr>
-              <w:t>03</w:t>
-            </w:r>
-            <w:r>
-              <w:rPr>
-                <w:b/>
-              </w:rPr>
-              <w:t xml:space="preserve"> -  </w:t>
+              <w:t xml:space="preserve">1994 </w:t>
+            </w:r>
+            <w:r>
+              <w:rPr>
+                <w:b/>
+              </w:rPr>
+              <w:t>- June</w:t>
             </w:r>
             <w:r>
               <w:rPr>
                 <w:rFonts w:eastAsiaTheme="minorEastAsia" w:hint="eastAsia"/>
                 <w:b/>
               </w:rPr>
-              <w:t xml:space="preserve">December </w:t>
-            </w:r>
-            <w:r>
-              <w:rPr>
-                <w:b/>
-              </w:rPr>
-              <w:t>20</w:t>
-            </w:r>
-            <w:r>
-              <w:rPr>
-                <w:rFonts w:eastAsiaTheme="minorEastAsia" w:hint="eastAsia"/>
-                <w:b/>
-              </w:rPr>
-              <w:t>06 (DVD BU)</w:t>
+              <w:t xml:space="preserve"> 1996</w:t>
             </w:r>
           </w:p>
           <w:p>
@@ -715,7 +2606,85 @@
               <w:rPr>
                 <w:rFonts w:hint="eastAsia"/>
               </w:rPr>
-              <w:t xml:space="preserve">Responsible for Web development in application server, EJB and web programming (ASP/JSP/CSS ... </w:t>
+              <w:t>The major is NTU Computer Science and Information Engineering Department</w:t>
+            </w:r>
+            <w:r>
+              <w:t xml:space="preserve">, </w:t>
+            </w:r>
+            <w:r>
+              <w:rPr>
+                <w:rFonts w:hint="eastAsia"/>
+              </w:rPr>
+              <w:t>Multimedia Lab</w:t>
+            </w:r>
+          </w:p>
+          <w:p>
+            <w:pPr>
+              <w:pStyle w:val="normal"/>
+              <w:rPr>
+                <w:rFonts w:hint="eastAsia"/>
+              </w:rPr>
+            </w:pPr>
+            <w:r>
+              <w:rPr>
+                <w:rFonts w:hint="eastAsia"/>
+                <w:color w:val="984806" w:themeColor="accent6" w:themeShade="80"/>
+              </w:rPr>
+              <w:t xml:space="preserve">The title </w:t>
+            </w:r>
+            <w:r>
+              <w:rPr>
+                <w:color w:val="984806" w:themeColor="accent6" w:themeShade="80"/>
+              </w:rPr>
+              <w:t>of master</w:t>
+            </w:r>
+            <w:r>
+              <w:rPr>
+                <w:rFonts w:hint="eastAsia"/>
+                <w:color w:val="984806" w:themeColor="accent6" w:themeShade="80"/>
+              </w:rPr>
+              <w:t xml:space="preserve"> paper is </w:t>
+            </w:r>
+            <w:r>
+              <w:rPr>
+                <w:rFonts w:hint="eastAsia"/>
+                <w:color w:val="984806" w:themeColor="accent6" w:themeShade="80"/>
+              </w:rPr>
+              <w:t>"</w:t>
+            </w:r>
+            <w:r>
+              <w:rPr>
+                <w:rFonts w:hint="eastAsia"/>
+                <w:color w:val="984806" w:themeColor="accent6" w:themeShade="80"/>
+              </w:rPr>
+              <w:t xml:space="preserve">Discrete Cosine Transform Program Generator and its Related </w:t>
+            </w:r>
+            <w:r>
+              <w:rPr>
+                <w:rFonts w:hint="eastAsia"/>
+                <w:color w:val="984806" w:themeColor="accent6" w:themeShade="80"/>
+              </w:rPr>
+              <w:lastRenderedPageBreak/>
+              <w:t>Research</w:t>
+            </w:r>
+            <w:r>
+              <w:rPr>
+                <w:rFonts w:hint="eastAsia"/>
+              </w:rPr>
+              <w:t xml:space="preserve"> </w:t>
+            </w:r>
+            <w:r>
+              <w:rPr>
+                <w:rFonts w:hint="eastAsia"/>
+                <w:color w:val="548DD4" w:themeColor="text2" w:themeTint="99"/>
+              </w:rPr>
+              <w:t>"</w:t>
+            </w:r>
+            <w:r>
+              <w:rPr>
+                <w:rFonts w:hint="eastAsia"/>
+              </w:rPr>
+              <w:t>.</w:t>
             </w:r>
           </w:p>
           <w:p>
@@ -728,13 +2697,13 @@
                 <w:i/>
               </w:rPr>
             </w:pPr>
-            <w:bookmarkStart w:id="5" w:name="_wj0puh61kxsr" w:colFirst="0" w:colLast="0"/>
-            <w:bookmarkEnd w:id="5"/>
-            <w:r>
-              <w:rPr>
-                <w:rFonts w:hint="eastAsia"/>
-              </w:rPr>
-              <w:t>StarkTech</w:t>
+            <w:bookmarkStart w:id="12" w:name="_czfiadnsgnzp" w:colFirst="0" w:colLast="0"/>
+            <w:bookmarkEnd w:id="12"/>
+            <w:r>
+              <w:rPr>
+                <w:rFonts w:hint="eastAsia"/>
+              </w:rPr>
+              <w:t>National Taiwan University</w:t>
             </w:r>
             <w:r>
               <w:t xml:space="preserve">, </w:t>
@@ -744,20 +2713,13 @@
                 <w:rFonts w:hint="eastAsia"/>
                 <w:b w:val="0"/>
               </w:rPr>
-              <w:t>Taiwan</w:t>
-            </w:r>
-            <w:r>
-              <w:rPr>
-                <w:rFonts w:hint="eastAsia"/>
+              <w:t>Taiwan/Taipei</w:t>
+            </w:r>
+            <w:r>
+              <w:rPr>
                 <w:b w:val="0"/>
               </w:rPr>
-              <w:t>/Hsinchu</w:t>
-            </w:r>
-            <w:r>
-              <w:rPr>
-                <w:b w:val="0"/>
-              </w:rPr>
-              <w:t xml:space="preserve">— </w:t>
+              <w:t xml:space="preserve"> —</w:t>
             </w:r>
             <w:r>
               <w:rPr>
@@ -765,14 +2727,15 @@
                 <w:b w:val="0"/>
                 <w:i/>
               </w:rPr>
-              <w:t xml:space="preserve">Project </w:t>
-            </w:r>
-            <w:r>
-              <w:rPr>
+              <w:t>B</w:t>
+            </w:r>
+            <w:r>
+              <w:rPr>
+                <w:rFonts w:hint="eastAsia"/>
                 <w:b w:val="0"/>
                 <w:i/>
               </w:rPr>
-              <w:t>Supervisor</w:t>
+              <w:t>achelor</w:t>
             </w:r>
           </w:p>
           <w:p>
@@ -780,469 +2743,55 @@
               <w:pStyle w:val="3"/>
               <w:contextualSpacing w:val="0"/>
               <w:rPr>
-                <w:rFonts w:eastAsiaTheme="minorEastAsia" w:hint="eastAsia"/>
-                <w:b/>
-              </w:rPr>
-            </w:pPr>
-            <w:bookmarkStart w:id="6" w:name="_8hk593fs3sag" w:colFirst="0" w:colLast="0"/>
-            <w:bookmarkEnd w:id="6"/>
-            <w:r>
-              <w:rPr>
-                <w:rFonts w:eastAsiaTheme="minorEastAsia" w:hint="eastAsia"/>
-                <w:b/>
-              </w:rPr>
-              <w:t>October</w:t>
-            </w:r>
-            <w:r>
-              <w:rPr>
-                <w:b/>
-              </w:rPr>
-              <w:t xml:space="preserve"> 20</w:t>
-            </w:r>
-            <w:r>
-              <w:rPr>
-                <w:rFonts w:eastAsiaTheme="minorEastAsia" w:hint="eastAsia"/>
-                <w:b/>
-              </w:rPr>
-              <w:t>0</w:t>
-            </w:r>
-            <w:r>
-              <w:rPr>
-                <w:rFonts w:eastAsiaTheme="minorEastAsia" w:hint="eastAsia"/>
-                <w:b/>
-              </w:rPr>
-              <w:t>1</w:t>
-            </w:r>
-            <w:r>
-              <w:rPr>
-                <w:b/>
-              </w:rPr>
-              <w:t xml:space="preserve"> - </w:t>
-            </w:r>
-            <w:r>
-              <w:rPr>
-                <w:rFonts w:eastAsiaTheme="minorEastAsia"/>
-                <w:b/>
-              </w:rPr>
-              <w:t>January</w:t>
-            </w:r>
-            <w:r>
-              <w:rPr>
-                <w:b/>
-              </w:rPr>
-              <w:t xml:space="preserve"> </w:t>
-            </w:r>
-            <w:r>
-              <w:rPr>
-                <w:b/>
-              </w:rPr>
-              <w:t>20</w:t>
-            </w:r>
-            <w:r>
-              <w:rPr>
-                <w:rFonts w:eastAsiaTheme="minorEastAsia" w:hint="eastAsia"/>
-                <w:b/>
-              </w:rPr>
-              <w:t>03</w:t>
-            </w:r>
-            <w:r>
-              <w:rPr>
-                <w:rFonts w:eastAsiaTheme="minorEastAsia" w:hint="eastAsia"/>
-                <w:b/>
-              </w:rPr>
-              <w:t xml:space="preserve"> </w:t>
-            </w:r>
-          </w:p>
-          <w:p>
-            <w:pPr>
-              <w:pStyle w:val="normal"/>
-              <w:rPr>
-                <w:rFonts w:hint="eastAsia"/>
-              </w:rPr>
-            </w:pPr>
-            <w:r>
-              <w:rPr>
-                <w:rFonts w:hint="eastAsia"/>
-              </w:rPr>
-              <w:t xml:space="preserve">Responsible for </w:t>
-            </w:r>
-            <w:r>
-              <w:rPr>
-                <w:rFonts w:hint="eastAsia"/>
-              </w:rPr>
-              <w:t>w</w:t>
-            </w:r>
-            <w:r>
-              <w:rPr>
-                <w:rFonts w:hint="eastAsia"/>
-              </w:rPr>
-              <w:t>eb development in application server, EJB and web programming (ASP/JSP/CSS/HTML ...)</w:t>
-            </w:r>
-            <w:r>
-              <w:rPr>
-                <w:rFonts w:hint="eastAsia"/>
-              </w:rPr>
-              <w:t xml:space="preserve"> </w:t>
-            </w:r>
-            <w:r>
-              <w:rPr>
-                <w:rFonts w:hint="eastAsia"/>
-              </w:rPr>
-              <w:t>for e</w:t>
-            </w:r>
-            <w:r>
-              <w:rPr>
-                <w:rFonts w:hint="eastAsia"/>
-              </w:rPr>
-              <w:t>nterprise application.</w:t>
-            </w:r>
-          </w:p>
-          <w:p>
-            <w:pPr>
-              <w:pStyle w:val="2"/>
-              <w:contextualSpacing w:val="0"/>
-              <w:rPr>
-                <w:rFonts w:hint="eastAsia"/>
-                <w:b w:val="0"/>
-                <w:i/>
-              </w:rPr>
-            </w:pPr>
-            <w:bookmarkStart w:id="7" w:name="_1hxcpsc1hco2" w:colFirst="0" w:colLast="0"/>
-            <w:bookmarkEnd w:id="7"/>
-            <w:r>
-              <w:rPr>
-                <w:rFonts w:hint="eastAsia"/>
-              </w:rPr>
-              <w:t>Acer</w:t>
-            </w:r>
-            <w:r>
-              <w:t xml:space="preserve">, </w:t>
-            </w:r>
-            <w:r>
-              <w:rPr>
-                <w:rFonts w:hint="eastAsia"/>
-                <w:b w:val="0"/>
-              </w:rPr>
-              <w:t>Taiwan</w:t>
-            </w:r>
-            <w:r>
-              <w:rPr>
-                <w:rFonts w:hint="eastAsia"/>
-                <w:b w:val="0"/>
-              </w:rPr>
-              <w:t>/</w:t>
-            </w:r>
-            <w:r>
-              <w:rPr>
-                <w:rFonts w:hint="eastAsia"/>
-                <w:b w:val="0"/>
-              </w:rPr>
-              <w:t>Taipei</w:t>
-            </w:r>
-            <w:r>
-              <w:rPr>
-                <w:b w:val="0"/>
-              </w:rPr>
-              <w:t>—</w:t>
-            </w:r>
-            <w:r>
-              <w:rPr>
-                <w:rFonts w:hint="eastAsia"/>
-                <w:b w:val="0"/>
-                <w:i/>
-              </w:rPr>
-              <w:t>Technical Manager</w:t>
-            </w:r>
-          </w:p>
-          <w:p>
-            <w:pPr>
-              <w:pStyle w:val="3"/>
-              <w:contextualSpacing w:val="0"/>
-              <w:rPr>
-                <w:rFonts w:eastAsiaTheme="minorEastAsia" w:hint="eastAsia"/>
-              </w:rPr>
-            </w:pPr>
-            <w:bookmarkStart w:id="8" w:name="_ybypdmed418m" w:colFirst="0" w:colLast="0"/>
-            <w:bookmarkEnd w:id="8"/>
-            <w:r>
-              <w:rPr>
-                <w:rFonts w:eastAsiaTheme="minorEastAsia"/>
-              </w:rPr>
-              <w:t>February</w:t>
-            </w:r>
-            <w:r>
-              <w:t xml:space="preserve"> 20</w:t>
-            </w:r>
-            <w:r>
-              <w:rPr>
-                <w:rFonts w:asciiTheme="minorEastAsia" w:eastAsiaTheme="minorEastAsia" w:hAnsiTheme="minorEastAsia" w:hint="eastAsia"/>
-              </w:rPr>
-              <w:t>03</w:t>
-            </w:r>
-            <w:r>
-              <w:t xml:space="preserve"> -  </w:t>
-            </w:r>
-            <w:r>
-              <w:rPr>
-                <w:rFonts w:eastAsiaTheme="minorEastAsia" w:hint="eastAsia"/>
-              </w:rPr>
-              <w:t xml:space="preserve">December </w:t>
-            </w:r>
-            <w:r>
-              <w:t>20</w:t>
-            </w:r>
-            <w:r>
-              <w:rPr>
-                <w:rFonts w:eastAsiaTheme="minorEastAsia" w:hint="eastAsia"/>
-              </w:rPr>
-              <w:t>06</w:t>
-            </w:r>
-            <w:r>
-              <w:rPr>
-                <w:rFonts w:eastAsiaTheme="minorEastAsia" w:hint="eastAsia"/>
-              </w:rPr>
-              <w:t xml:space="preserve"> (DVD BU)</w:t>
-            </w:r>
-          </w:p>
-          <w:p>
-            <w:pPr>
-              <w:pStyle w:val="normal"/>
-              <w:rPr>
-                <w:rFonts w:hint="eastAsia"/>
-              </w:rPr>
-            </w:pPr>
-            <w:r>
-              <w:rPr>
-                <w:rFonts w:hint="eastAsia"/>
-              </w:rPr>
-              <w:t>Responsible for video email and video conference client application development</w:t>
-            </w:r>
-            <w:r>
-              <w:rPr>
-                <w:rFonts w:hint="eastAsia"/>
-              </w:rPr>
-              <w:t>.</w:t>
-            </w:r>
-            <w:r>
-              <w:rPr>
-                <w:rFonts w:hint="eastAsia"/>
-              </w:rPr>
-              <w:t xml:space="preserve"> </w:t>
-            </w:r>
-            <w:r>
-              <w:t>Familia</w:t>
-            </w:r>
-            <w:r>
-              <w:rPr>
-                <w:rFonts w:hint="eastAsia"/>
-              </w:rPr>
-              <w:t xml:space="preserve">r to </w:t>
-            </w:r>
-            <w:r>
-              <w:rPr>
-                <w:rFonts w:hint="eastAsia"/>
-              </w:rPr>
-              <w:t>VC MFC and VOIP flow.</w:t>
-            </w:r>
-          </w:p>
-          <w:p>
-            <w:pPr>
-              <w:pStyle w:val="1"/>
-              <w:contextualSpacing w:val="0"/>
-              <w:rPr>
-                <w:color w:val="B7B7B7"/>
-              </w:rPr>
-            </w:pPr>
-            <w:bookmarkStart w:id="9" w:name="_yk8luflkpwij" w:colFirst="0" w:colLast="0"/>
-            <w:bookmarkEnd w:id="9"/>
-            <w:r>
-              <w:t>EDUCATION</w:t>
-            </w:r>
-          </w:p>
-          <w:p>
-            <w:pPr>
-              <w:pStyle w:val="2"/>
-              <w:contextualSpacing w:val="0"/>
-              <w:rPr>
-                <w:rFonts w:hint="eastAsia"/>
-                <w:b w:val="0"/>
-                <w:i/>
-              </w:rPr>
-            </w:pPr>
-            <w:bookmarkStart w:id="10" w:name="_6wymnhinx9q5" w:colFirst="0" w:colLast="0"/>
-            <w:bookmarkEnd w:id="10"/>
-            <w:r>
-              <w:rPr>
-                <w:rFonts w:hint="eastAsia"/>
-              </w:rPr>
-              <w:t>National Taiwan University</w:t>
-            </w:r>
-            <w:r>
-              <w:t xml:space="preserve">, </w:t>
-            </w:r>
-            <w:r>
-              <w:rPr>
-                <w:rFonts w:hint="eastAsia"/>
-                <w:b w:val="0"/>
-              </w:rPr>
-              <w:t>Taiwan</w:t>
-            </w:r>
-            <w:r>
-              <w:rPr>
-                <w:rFonts w:hint="eastAsia"/>
-                <w:b w:val="0"/>
-              </w:rPr>
-              <w:t>/Taipei</w:t>
-            </w:r>
-            <w:r>
-              <w:rPr>
-                <w:b w:val="0"/>
-              </w:rPr>
-              <w:t xml:space="preserve"> — </w:t>
-            </w:r>
-            <w:r>
-              <w:rPr>
-                <w:rFonts w:hint="eastAsia"/>
-                <w:b w:val="0"/>
-                <w:i/>
-              </w:rPr>
-              <w:t>Master</w:t>
-            </w:r>
-          </w:p>
-          <w:p>
-            <w:pPr>
-              <w:pStyle w:val="3"/>
-              <w:contextualSpacing w:val="0"/>
-            </w:pPr>
-            <w:bookmarkStart w:id="11" w:name="_7vtcyzeczjot" w:colFirst="0" w:colLast="0"/>
-            <w:bookmarkEnd w:id="11"/>
-            <w:r>
-              <w:t>MONTH 20XX - MONTH 20XX</w:t>
-            </w:r>
-          </w:p>
-          <w:p>
-            <w:pPr>
-              <w:pStyle w:val="normal"/>
-              <w:rPr>
-                <w:rFonts w:hint="eastAsia"/>
-              </w:rPr>
-            </w:pPr>
-            <w:r>
-              <w:rPr>
-                <w:rFonts w:hint="eastAsia"/>
-              </w:rPr>
-              <w:t>The major is NTU Computer Science and Information Engineering Department</w:t>
-            </w:r>
-            <w:r>
-              <w:t xml:space="preserve">, </w:t>
-            </w:r>
-            <w:r>
-              <w:rPr>
-                <w:rFonts w:hint="eastAsia"/>
-              </w:rPr>
-              <w:t>Multimedia Lab.</w:t>
-            </w:r>
-          </w:p>
-          <w:p>
-            <w:pPr>
-              <w:pStyle w:val="2"/>
-              <w:contextualSpacing w:val="0"/>
-              <w:rPr>
-                <w:rFonts w:hint="eastAsia"/>
-                <w:b w:val="0"/>
-                <w:i/>
-              </w:rPr>
-            </w:pPr>
-            <w:bookmarkStart w:id="12" w:name="_czfiadnsgnzp" w:colFirst="0" w:colLast="0"/>
-            <w:bookmarkEnd w:id="12"/>
-            <w:r>
-              <w:rPr>
-                <w:rFonts w:hint="eastAsia"/>
-              </w:rPr>
-              <w:t>National Taiwan University</w:t>
-            </w:r>
-            <w:r>
-              <w:t xml:space="preserve">, </w:t>
-            </w:r>
-            <w:r>
-              <w:rPr>
-                <w:rFonts w:hint="eastAsia"/>
-                <w:b w:val="0"/>
-              </w:rPr>
-              <w:t>Taiwan/Taipei</w:t>
-            </w:r>
-            <w:r>
-              <w:rPr>
-                <w:b w:val="0"/>
-              </w:rPr>
-              <w:t xml:space="preserve"> —</w:t>
-            </w:r>
-            <w:r>
-              <w:rPr>
-                <w:rFonts w:hint="eastAsia"/>
-                <w:b w:val="0"/>
-                <w:i/>
-              </w:rPr>
-              <w:t>B</w:t>
-            </w:r>
-            <w:r>
-              <w:rPr>
-                <w:rFonts w:hint="eastAsia"/>
-                <w:b w:val="0"/>
-                <w:i/>
-              </w:rPr>
-              <w:t>achelor</w:t>
-            </w:r>
-          </w:p>
-          <w:p>
-            <w:pPr>
-              <w:pStyle w:val="3"/>
-              <w:contextualSpacing w:val="0"/>
+                <w:b/>
+              </w:rPr>
             </w:pPr>
             <w:bookmarkStart w:id="13" w:name="_miiyt1y6sl7g" w:colFirst="0" w:colLast="0"/>
             <w:bookmarkEnd w:id="13"/>
             <w:r>
               <w:rPr>
                 <w:rFonts w:eastAsiaTheme="minorEastAsia"/>
+                <w:b/>
               </w:rPr>
               <w:t>September</w:t>
             </w:r>
             <w:r>
+              <w:rPr>
+                <w:b/>
+              </w:rPr>
               <w:t xml:space="preserve"> </w:t>
             </w:r>
             <w:r>
               <w:rPr>
                 <w:rFonts w:asciiTheme="minorEastAsia" w:eastAsiaTheme="minorEastAsia" w:hAnsiTheme="minorEastAsia" w:hint="eastAsia"/>
+                <w:b/>
               </w:rPr>
               <w:t>1990</w:t>
             </w:r>
             <w:r>
               <w:rPr>
                 <w:rFonts w:asciiTheme="minorEastAsia" w:eastAsiaTheme="minorEastAsia" w:hAnsiTheme="minorEastAsia" w:hint="eastAsia"/>
+                <w:b/>
               </w:rPr>
               <w:t xml:space="preserve"> </w:t>
             </w:r>
             <w:r>
-              <w:t xml:space="preserve">- </w:t>
-            </w:r>
-            <w:r>
+              <w:rPr>
+                <w:b/>
+              </w:rPr>
+              <w:t>- June</w:t>
+            </w:r>
+            <w:r>
+              <w:rPr>
+                <w:rFonts w:eastAsiaTheme="minorEastAsia" w:hint="eastAsia"/>
+                <w:b/>
+              </w:rPr>
               <w:t xml:space="preserve"> </w:t>
             </w:r>
             <w:r>
               <w:rPr>
                 <w:rFonts w:eastAsiaTheme="minorEastAsia" w:hint="eastAsia"/>
-              </w:rPr>
-              <w:t>June</w:t>
-            </w:r>
-            <w:r>
-              <w:rPr>
-                <w:rFonts w:eastAsiaTheme="minorEastAsia" w:hint="eastAsia"/>
-              </w:rPr>
-              <w:t xml:space="preserve"> </w:t>
-            </w:r>
-            <w:r>
-              <w:rPr>
-                <w:rFonts w:eastAsiaTheme="minorEastAsia" w:hint="eastAsia"/>
+                <w:b/>
               </w:rPr>
               <w:t>1994</w:t>
             </w:r>
@@ -1306,6 +2855,7 @@
             <w:bookmarkStart w:id="15" w:name="_ca0awj8022e2" w:colFirst="0" w:colLast="0"/>
             <w:bookmarkEnd w:id="15"/>
             <w:r>
+              <w:lastRenderedPageBreak/>
               <w:t>SKILLS</w:t>
             </w:r>
           </w:p>
@@ -1401,7 +2951,13 @@
               <w:rPr>
                 <w:rFonts w:hint="eastAsia"/>
               </w:rPr>
-              <w:t>8032 and ARM Risc</w:t>
+              <w:t>8032 and ARM R</w:t>
+            </w:r>
+            <w:r>
+              <w:rPr>
+                <w:rFonts w:hint="eastAsia"/>
+              </w:rPr>
+              <w:t>ISC</w:t>
             </w:r>
           </w:p>
           <w:p>
@@ -1447,6 +3003,7 @@
               <w:spacing w:before="320"/>
               <w:rPr>
                 <w:rFonts w:hint="eastAsia"/>
+                <w:b/>
               </w:rPr>
             </w:pPr>
             <w:r>
@@ -1515,7 +3072,7 @@
 
 <file path=word/endnotes.xml><?xml version="1.0" encoding="utf-8"?>
 <w:endnotes xmlns:ve="http://schemas.openxmlformats.org/markup-compatibility/2006" xmlns:o="urn:schemas-microsoft-com:office:office" xmlns:r="http://schemas.openxmlformats.org/officeDocument/2006/relationships" xmlns:m="http://schemas.openxmlformats.org/officeDocument/2006/math" xmlns:v="urn:schemas-microsoft-com:vml" xmlns:wp="http://schemas.openxmlformats.org/drawingml/2006/wordprocessingDrawing" xmlns:w10="urn:schemas-microsoft-com:office:word" xmlns:w="http://schemas.openxmlformats.org/wordprocessingml/2006/main" xmlns:wne="http://schemas.microsoft.com/office/word/2006/wordml">
-  <w:endnote w:type="separator" w:id="-1">
+  <w:endnote w:type="separator" w:id="0">
     <w:p>
       <w:pPr>
         <w:spacing w:before="0" w:line="240" w:lineRule="auto"/>
@@ -1528,7 +3085,7 @@
       </w:r>
     </w:p>
   </w:endnote>
-  <w:endnote w:type="continuationSeparator" w:id="0">
+  <w:endnote w:type="continuationSeparator" w:id="1">
     <w:p>
       <w:pPr>
         <w:spacing w:before="0" w:line="240" w:lineRule="auto"/>
@@ -1546,7 +3103,7 @@
 
 <file path=word/footnotes.xml><?xml version="1.0" encoding="utf-8"?>
 <w:footnotes xmlns:ve="http://schemas.openxmlformats.org/markup-compatibility/2006" xmlns:o="urn:schemas-microsoft-com:office:office" xmlns:r="http://schemas.openxmlformats.org/officeDocument/2006/relationships" xmlns:m="http://schemas.openxmlformats.org/officeDocument/2006/math" xmlns:v="urn:schemas-microsoft-com:vml" xmlns:wp="http://schemas.openxmlformats.org/drawingml/2006/wordprocessingDrawing" xmlns:w10="urn:schemas-microsoft-com:office:word" xmlns:w="http://schemas.openxmlformats.org/wordprocessingml/2006/main" xmlns:wne="http://schemas.microsoft.com/office/word/2006/wordml">
-  <w:footnote w:type="separator" w:id="-1">
+  <w:footnote w:type="separator" w:id="0">
     <w:p>
       <w:pPr>
         <w:spacing w:before="0" w:line="240" w:lineRule="auto"/>
@@ -1559,7 +3116,7 @@
       </w:r>
     </w:p>
   </w:footnote>
-  <w:footnote w:type="continuationSeparator" w:id="0">
+  <w:footnote w:type="continuationSeparator" w:id="1">
     <w:p>
       <w:pPr>
         <w:spacing w:before="0" w:line="240" w:lineRule="auto"/>
@@ -1691,6 +3248,660 @@
     </w:lvl>
   </w:abstractNum>
   <w:abstractNum w:abstractNumId="1">
+    <w:nsid w:val="20ED541A"/>
+    <w:multiLevelType w:val="hybridMultilevel"/>
+    <w:tmpl w:val="CF98913C"/>
+    <w:lvl w:ilvl="0" w:tplc="7E32D206">
+      <w:start w:val="1"/>
+      <w:numFmt w:val="bullet"/>
+      <w:lvlText w:val="-"/>
+      <w:lvlJc w:val="left"/>
+      <w:pPr>
+        <w:ind w:left="360" w:hanging="360"/>
+      </w:pPr>
+      <w:rPr>
+        <w:rFonts w:ascii="Merriweather" w:eastAsiaTheme="minorEastAsia" w:hAnsi="Merriweather" w:cs="Merriweather" w:hint="default"/>
+      </w:rPr>
+    </w:lvl>
+    <w:lvl w:ilvl="1" w:tplc="04090003" w:tentative="1">
+      <w:start w:val="1"/>
+      <w:numFmt w:val="bullet"/>
+      <w:lvlText w:val=""/>
+      <w:lvlJc w:val="left"/>
+      <w:pPr>
+        <w:ind w:left="960" w:hanging="480"/>
+      </w:pPr>
+      <w:rPr>
+        <w:rFonts w:ascii="Wingdings" w:hAnsi="Wingdings" w:hint="default"/>
+      </w:rPr>
+    </w:lvl>
+    <w:lvl w:ilvl="2" w:tplc="04090005" w:tentative="1">
+      <w:start w:val="1"/>
+      <w:numFmt w:val="bullet"/>
+      <w:lvlText w:val=""/>
+      <w:lvlJc w:val="left"/>
+      <w:pPr>
+        <w:ind w:left="1440" w:hanging="480"/>
+      </w:pPr>
+      <w:rPr>
+        <w:rFonts w:ascii="Wingdings" w:hAnsi="Wingdings" w:hint="default"/>
+      </w:rPr>
+    </w:lvl>
+    <w:lvl w:ilvl="3" w:tplc="04090001" w:tentative="1">
+      <w:start w:val="1"/>
+      <w:numFmt w:val="bullet"/>
+      <w:lvlText w:val=""/>
+      <w:lvlJc w:val="left"/>
+      <w:pPr>
+        <w:ind w:left="1920" w:hanging="480"/>
+      </w:pPr>
+      <w:rPr>
+        <w:rFonts w:ascii="Wingdings" w:hAnsi="Wingdings" w:hint="default"/>
+      </w:rPr>
+    </w:lvl>
+    <w:lvl w:ilvl="4" w:tplc="04090003" w:tentative="1">
+      <w:start w:val="1"/>
+      <w:numFmt w:val="bullet"/>
+      <w:lvlText w:val=""/>
+      <w:lvlJc w:val="left"/>
+      <w:pPr>
+        <w:ind w:left="2400" w:hanging="480"/>
+      </w:pPr>
+      <w:rPr>
+        <w:rFonts w:ascii="Wingdings" w:hAnsi="Wingdings" w:hint="default"/>
+      </w:rPr>
+    </w:lvl>
+    <w:lvl w:ilvl="5" w:tplc="04090005" w:tentative="1">
+      <w:start w:val="1"/>
+      <w:numFmt w:val="bullet"/>
+      <w:lvlText w:val=""/>
+      <w:lvlJc w:val="left"/>
+      <w:pPr>
+        <w:ind w:left="2880" w:hanging="480"/>
+      </w:pPr>
+      <w:rPr>
+        <w:rFonts w:ascii="Wingdings" w:hAnsi="Wingdings" w:hint="default"/>
+      </w:rPr>
+    </w:lvl>
+    <w:lvl w:ilvl="6" w:tplc="04090001" w:tentative="1">
+      <w:start w:val="1"/>
+      <w:numFmt w:val="bullet"/>
+      <w:lvlText w:val=""/>
+      <w:lvlJc w:val="left"/>
+      <w:pPr>
+        <w:ind w:left="3360" w:hanging="480"/>
+      </w:pPr>
+      <w:rPr>
+        <w:rFonts w:ascii="Wingdings" w:hAnsi="Wingdings" w:hint="default"/>
+      </w:rPr>
+    </w:lvl>
+    <w:lvl w:ilvl="7" w:tplc="04090003" w:tentative="1">
+      <w:start w:val="1"/>
+      <w:numFmt w:val="bullet"/>
+      <w:lvlText w:val=""/>
+      <w:lvlJc w:val="left"/>
+      <w:pPr>
+        <w:ind w:left="3840" w:hanging="480"/>
+      </w:pPr>
+      <w:rPr>
+        <w:rFonts w:ascii="Wingdings" w:hAnsi="Wingdings" w:hint="default"/>
+      </w:rPr>
+    </w:lvl>
+    <w:lvl w:ilvl="8" w:tplc="04090005" w:tentative="1">
+      <w:start w:val="1"/>
+      <w:numFmt w:val="bullet"/>
+      <w:lvlText w:val=""/>
+      <w:lvlJc w:val="left"/>
+      <w:pPr>
+        <w:ind w:left="4320" w:hanging="480"/>
+      </w:pPr>
+      <w:rPr>
+        <w:rFonts w:ascii="Wingdings" w:hAnsi="Wingdings" w:hint="default"/>
+      </w:rPr>
+    </w:lvl>
+  </w:abstractNum>
+  <w:abstractNum w:abstractNumId="2">
+    <w:nsid w:val="21014B20"/>
+    <w:multiLevelType w:val="hybridMultilevel"/>
+    <w:tmpl w:val="A836AFC4"/>
+    <w:lvl w:ilvl="0" w:tplc="BBE6EE40">
+      <w:start w:val="1"/>
+      <w:numFmt w:val="bullet"/>
+      <w:lvlText w:val="-"/>
+      <w:lvlJc w:val="left"/>
+      <w:pPr>
+        <w:ind w:left="720" w:hanging="360"/>
+      </w:pPr>
+      <w:rPr>
+        <w:rFonts w:ascii="Merriweather" w:eastAsiaTheme="minorEastAsia" w:hAnsi="Merriweather" w:cs="Merriweather" w:hint="default"/>
+      </w:rPr>
+    </w:lvl>
+    <w:lvl w:ilvl="1" w:tplc="04090003" w:tentative="1">
+      <w:start w:val="1"/>
+      <w:numFmt w:val="bullet"/>
+      <w:lvlText w:val=""/>
+      <w:lvlJc w:val="left"/>
+      <w:pPr>
+        <w:ind w:left="1320" w:hanging="480"/>
+      </w:pPr>
+      <w:rPr>
+        <w:rFonts w:ascii="Wingdings" w:hAnsi="Wingdings" w:hint="default"/>
+      </w:rPr>
+    </w:lvl>
+    <w:lvl w:ilvl="2" w:tplc="04090005" w:tentative="1">
+      <w:start w:val="1"/>
+      <w:numFmt w:val="bullet"/>
+      <w:lvlText w:val=""/>
+      <w:lvlJc w:val="left"/>
+      <w:pPr>
+        <w:ind w:left="1800" w:hanging="480"/>
+      </w:pPr>
+      <w:rPr>
+        <w:rFonts w:ascii="Wingdings" w:hAnsi="Wingdings" w:hint="default"/>
+      </w:rPr>
+    </w:lvl>
+    <w:lvl w:ilvl="3" w:tplc="04090001" w:tentative="1">
+      <w:start w:val="1"/>
+      <w:numFmt w:val="bullet"/>
+      <w:lvlText w:val=""/>
+      <w:lvlJc w:val="left"/>
+      <w:pPr>
+        <w:ind w:left="2280" w:hanging="480"/>
+      </w:pPr>
+      <w:rPr>
+        <w:rFonts w:ascii="Wingdings" w:hAnsi="Wingdings" w:hint="default"/>
+      </w:rPr>
+    </w:lvl>
+    <w:lvl w:ilvl="4" w:tplc="04090003" w:tentative="1">
+      <w:start w:val="1"/>
+      <w:numFmt w:val="bullet"/>
+      <w:lvlText w:val=""/>
+      <w:lvlJc w:val="left"/>
+      <w:pPr>
+        <w:ind w:left="2760" w:hanging="480"/>
+      </w:pPr>
+      <w:rPr>
+        <w:rFonts w:ascii="Wingdings" w:hAnsi="Wingdings" w:hint="default"/>
+      </w:rPr>
+    </w:lvl>
+    <w:lvl w:ilvl="5" w:tplc="04090005" w:tentative="1">
+      <w:start w:val="1"/>
+      <w:numFmt w:val="bullet"/>
+      <w:lvlText w:val=""/>
+      <w:lvlJc w:val="left"/>
+      <w:pPr>
+        <w:ind w:left="3240" w:hanging="480"/>
+      </w:pPr>
+      <w:rPr>
+        <w:rFonts w:ascii="Wingdings" w:hAnsi="Wingdings" w:hint="default"/>
+      </w:rPr>
+    </w:lvl>
+    <w:lvl w:ilvl="6" w:tplc="04090001" w:tentative="1">
+      <w:start w:val="1"/>
+      <w:numFmt w:val="bullet"/>
+      <w:lvlText w:val=""/>
+      <w:lvlJc w:val="left"/>
+      <w:pPr>
+        <w:ind w:left="3720" w:hanging="480"/>
+      </w:pPr>
+      <w:rPr>
+        <w:rFonts w:ascii="Wingdings" w:hAnsi="Wingdings" w:hint="default"/>
+      </w:rPr>
+    </w:lvl>
+    <w:lvl w:ilvl="7" w:tplc="04090003" w:tentative="1">
+      <w:start w:val="1"/>
+      <w:numFmt w:val="bullet"/>
+      <w:lvlText w:val=""/>
+      <w:lvlJc w:val="left"/>
+      <w:pPr>
+        <w:ind w:left="4200" w:hanging="480"/>
+      </w:pPr>
+      <w:rPr>
+        <w:rFonts w:ascii="Wingdings" w:hAnsi="Wingdings" w:hint="default"/>
+      </w:rPr>
+    </w:lvl>
+    <w:lvl w:ilvl="8" w:tplc="04090005" w:tentative="1">
+      <w:start w:val="1"/>
+      <w:numFmt w:val="bullet"/>
+      <w:lvlText w:val=""/>
+      <w:lvlJc w:val="left"/>
+      <w:pPr>
+        <w:ind w:left="4680" w:hanging="480"/>
+      </w:pPr>
+      <w:rPr>
+        <w:rFonts w:ascii="Wingdings" w:hAnsi="Wingdings" w:hint="default"/>
+      </w:rPr>
+    </w:lvl>
+  </w:abstractNum>
+  <w:abstractNum w:abstractNumId="3">
+    <w:nsid w:val="26EB3D19"/>
+    <w:multiLevelType w:val="hybridMultilevel"/>
+    <w:tmpl w:val="19E8393C"/>
+    <w:lvl w:ilvl="0" w:tplc="1D2466BE">
+      <w:start w:val="1"/>
+      <w:numFmt w:val="decimal"/>
+      <w:lvlText w:val="%1."/>
+      <w:lvlJc w:val="left"/>
+      <w:pPr>
+        <w:ind w:left="360" w:hanging="360"/>
+      </w:pPr>
+      <w:rPr>
+        <w:rFonts w:hint="default"/>
+      </w:rPr>
+    </w:lvl>
+    <w:lvl w:ilvl="1" w:tplc="04090019" w:tentative="1">
+      <w:start w:val="1"/>
+      <w:numFmt w:val="ideographTraditional"/>
+      <w:lvlText w:val="%2、"/>
+      <w:lvlJc w:val="left"/>
+      <w:pPr>
+        <w:ind w:left="960" w:hanging="480"/>
+      </w:pPr>
+    </w:lvl>
+    <w:lvl w:ilvl="2" w:tplc="0409001B" w:tentative="1">
+      <w:start w:val="1"/>
+      <w:numFmt w:val="lowerRoman"/>
+      <w:lvlText w:val="%3."/>
+      <w:lvlJc w:val="right"/>
+      <w:pPr>
+        <w:ind w:left="1440" w:hanging="480"/>
+      </w:pPr>
+    </w:lvl>
+    <w:lvl w:ilvl="3" w:tplc="0409000F" w:tentative="1">
+      <w:start w:val="1"/>
+      <w:numFmt w:val="decimal"/>
+      <w:lvlText w:val="%4."/>
+      <w:lvlJc w:val="left"/>
+      <w:pPr>
+        <w:ind w:left="1920" w:hanging="480"/>
+      </w:pPr>
+    </w:lvl>
+    <w:lvl w:ilvl="4" w:tplc="04090019" w:tentative="1">
+      <w:start w:val="1"/>
+      <w:numFmt w:val="ideographTraditional"/>
+      <w:lvlText w:val="%5、"/>
+      <w:lvlJc w:val="left"/>
+      <w:pPr>
+        <w:ind w:left="2400" w:hanging="480"/>
+      </w:pPr>
+    </w:lvl>
+    <w:lvl w:ilvl="5" w:tplc="0409001B" w:tentative="1">
+      <w:start w:val="1"/>
+      <w:numFmt w:val="lowerRoman"/>
+      <w:lvlText w:val="%6."/>
+      <w:lvlJc w:val="right"/>
+      <w:pPr>
+        <w:ind w:left="2880" w:hanging="480"/>
+      </w:pPr>
+    </w:lvl>
+    <w:lvl w:ilvl="6" w:tplc="0409000F" w:tentative="1">
+      <w:start w:val="1"/>
+      <w:numFmt w:val="decimal"/>
+      <w:lvlText w:val="%7."/>
+      <w:lvlJc w:val="left"/>
+      <w:pPr>
+        <w:ind w:left="3360" w:hanging="480"/>
+      </w:pPr>
+    </w:lvl>
+    <w:lvl w:ilvl="7" w:tplc="04090019" w:tentative="1">
+      <w:start w:val="1"/>
+      <w:numFmt w:val="ideographTraditional"/>
+      <w:lvlText w:val="%8、"/>
+      <w:lvlJc w:val="left"/>
+      <w:pPr>
+        <w:ind w:left="3840" w:hanging="480"/>
+      </w:pPr>
+    </w:lvl>
+    <w:lvl w:ilvl="8" w:tplc="0409001B" w:tentative="1">
+      <w:start w:val="1"/>
+      <w:numFmt w:val="lowerRoman"/>
+      <w:lvlText w:val="%9."/>
+      <w:lvlJc w:val="right"/>
+      <w:pPr>
+        <w:ind w:left="4320" w:hanging="480"/>
+      </w:pPr>
+    </w:lvl>
+  </w:abstractNum>
+  <w:abstractNum w:abstractNumId="4">
+    <w:nsid w:val="312D37EF"/>
+    <w:multiLevelType w:val="hybridMultilevel"/>
+    <w:tmpl w:val="FBE87C5A"/>
+    <w:lvl w:ilvl="0" w:tplc="04090001">
+      <w:start w:val="1"/>
+      <w:numFmt w:val="bullet"/>
+      <w:lvlText w:val=""/>
+      <w:lvlJc w:val="left"/>
+      <w:pPr>
+        <w:ind w:left="480" w:hanging="480"/>
+      </w:pPr>
+      <w:rPr>
+        <w:rFonts w:ascii="Wingdings" w:hAnsi="Wingdings" w:hint="default"/>
+      </w:rPr>
+    </w:lvl>
+    <w:lvl w:ilvl="1" w:tplc="04090003">
+      <w:start w:val="1"/>
+      <w:numFmt w:val="bullet"/>
+      <w:lvlText w:val=""/>
+      <w:lvlJc w:val="left"/>
+      <w:pPr>
+        <w:ind w:left="960" w:hanging="480"/>
+      </w:pPr>
+      <w:rPr>
+        <w:rFonts w:ascii="Wingdings" w:hAnsi="Wingdings" w:hint="default"/>
+      </w:rPr>
+    </w:lvl>
+    <w:lvl w:ilvl="2" w:tplc="04090005" w:tentative="1">
+      <w:start w:val="1"/>
+      <w:numFmt w:val="bullet"/>
+      <w:lvlText w:val=""/>
+      <w:lvlJc w:val="left"/>
+      <w:pPr>
+        <w:ind w:left="1440" w:hanging="480"/>
+      </w:pPr>
+      <w:rPr>
+        <w:rFonts w:ascii="Wingdings" w:hAnsi="Wingdings" w:hint="default"/>
+      </w:rPr>
+    </w:lvl>
+    <w:lvl w:ilvl="3" w:tplc="04090001" w:tentative="1">
+      <w:start w:val="1"/>
+      <w:numFmt w:val="bullet"/>
+      <w:lvlText w:val=""/>
+      <w:lvlJc w:val="left"/>
+      <w:pPr>
+        <w:ind w:left="1920" w:hanging="480"/>
+      </w:pPr>
+      <w:rPr>
+        <w:rFonts w:ascii="Wingdings" w:hAnsi="Wingdings" w:hint="default"/>
+      </w:rPr>
+    </w:lvl>
+    <w:lvl w:ilvl="4" w:tplc="04090003" w:tentative="1">
+      <w:start w:val="1"/>
+      <w:numFmt w:val="bullet"/>
+      <w:lvlText w:val=""/>
+      <w:lvlJc w:val="left"/>
+      <w:pPr>
+        <w:ind w:left="2400" w:hanging="480"/>
+      </w:pPr>
+      <w:rPr>
+        <w:rFonts w:ascii="Wingdings" w:hAnsi="Wingdings" w:hint="default"/>
+      </w:rPr>
+    </w:lvl>
+    <w:lvl w:ilvl="5" w:tplc="04090005" w:tentative="1">
+      <w:start w:val="1"/>
+      <w:numFmt w:val="bullet"/>
+      <w:lvlText w:val=""/>
+      <w:lvlJc w:val="left"/>
+      <w:pPr>
+        <w:ind w:left="2880" w:hanging="480"/>
+      </w:pPr>
+      <w:rPr>
+        <w:rFonts w:ascii="Wingdings" w:hAnsi="Wingdings" w:hint="default"/>
+      </w:rPr>
+    </w:lvl>
+    <w:lvl w:ilvl="6" w:tplc="04090001" w:tentative="1">
+      <w:start w:val="1"/>
+      <w:numFmt w:val="bullet"/>
+      <w:lvlText w:val=""/>
+      <w:lvlJc w:val="left"/>
+      <w:pPr>
+        <w:ind w:left="3360" w:hanging="480"/>
+      </w:pPr>
+      <w:rPr>
+        <w:rFonts w:ascii="Wingdings" w:hAnsi="Wingdings" w:hint="default"/>
+      </w:rPr>
+    </w:lvl>
+    <w:lvl w:ilvl="7" w:tplc="04090003" w:tentative="1">
+      <w:start w:val="1"/>
+      <w:numFmt w:val="bullet"/>
+      <w:lvlText w:val=""/>
+      <w:lvlJc w:val="left"/>
+      <w:pPr>
+        <w:ind w:left="3840" w:hanging="480"/>
+      </w:pPr>
+      <w:rPr>
+        <w:rFonts w:ascii="Wingdings" w:hAnsi="Wingdings" w:hint="default"/>
+      </w:rPr>
+    </w:lvl>
+    <w:lvl w:ilvl="8" w:tplc="04090005" w:tentative="1">
+      <w:start w:val="1"/>
+      <w:numFmt w:val="bullet"/>
+      <w:lvlText w:val=""/>
+      <w:lvlJc w:val="left"/>
+      <w:pPr>
+        <w:ind w:left="4320" w:hanging="480"/>
+      </w:pPr>
+      <w:rPr>
+        <w:rFonts w:ascii="Wingdings" w:hAnsi="Wingdings" w:hint="default"/>
+      </w:rPr>
+    </w:lvl>
+  </w:abstractNum>
+  <w:abstractNum w:abstractNumId="5">
+    <w:nsid w:val="39DF581F"/>
+    <w:multiLevelType w:val="hybridMultilevel"/>
+    <w:tmpl w:val="15EA38C4"/>
+    <w:lvl w:ilvl="0" w:tplc="A46A231A">
+      <w:start w:val="1"/>
+      <w:numFmt w:val="bullet"/>
+      <w:lvlText w:val="-"/>
+      <w:lvlJc w:val="left"/>
+      <w:pPr>
+        <w:ind w:left="720" w:hanging="360"/>
+      </w:pPr>
+      <w:rPr>
+        <w:rFonts w:ascii="Merriweather" w:eastAsiaTheme="minorEastAsia" w:hAnsi="Merriweather" w:cs="Merriweather" w:hint="default"/>
+      </w:rPr>
+    </w:lvl>
+    <w:lvl w:ilvl="1" w:tplc="04090003" w:tentative="1">
+      <w:start w:val="1"/>
+      <w:numFmt w:val="bullet"/>
+      <w:lvlText w:val=""/>
+      <w:lvlJc w:val="left"/>
+      <w:pPr>
+        <w:ind w:left="1320" w:hanging="480"/>
+      </w:pPr>
+      <w:rPr>
+        <w:rFonts w:ascii="Wingdings" w:hAnsi="Wingdings" w:hint="default"/>
+      </w:rPr>
+    </w:lvl>
+    <w:lvl w:ilvl="2" w:tplc="04090005" w:tentative="1">
+      <w:start w:val="1"/>
+      <w:numFmt w:val="bullet"/>
+      <w:lvlText w:val=""/>
+      <w:lvlJc w:val="left"/>
+      <w:pPr>
+        <w:ind w:left="1800" w:hanging="480"/>
+      </w:pPr>
+      <w:rPr>
+        <w:rFonts w:ascii="Wingdings" w:hAnsi="Wingdings" w:hint="default"/>
+      </w:rPr>
+    </w:lvl>
+    <w:lvl w:ilvl="3" w:tplc="04090001" w:tentative="1">
+      <w:start w:val="1"/>
+      <w:numFmt w:val="bullet"/>
+      <w:lvlText w:val=""/>
+      <w:lvlJc w:val="left"/>
+      <w:pPr>
+        <w:ind w:left="2280" w:hanging="480"/>
+      </w:pPr>
+      <w:rPr>
+        <w:rFonts w:ascii="Wingdings" w:hAnsi="Wingdings" w:hint="default"/>
+      </w:rPr>
+    </w:lvl>
+    <w:lvl w:ilvl="4" w:tplc="04090003" w:tentative="1">
+      <w:start w:val="1"/>
+      <w:numFmt w:val="bullet"/>
+      <w:lvlText w:val=""/>
+      <w:lvlJc w:val="left"/>
+      <w:pPr>
+        <w:ind w:left="2760" w:hanging="480"/>
+      </w:pPr>
+      <w:rPr>
+        <w:rFonts w:ascii="Wingdings" w:hAnsi="Wingdings" w:hint="default"/>
+      </w:rPr>
+    </w:lvl>
+    <w:lvl w:ilvl="5" w:tplc="04090005" w:tentative="1">
+      <w:start w:val="1"/>
+      <w:numFmt w:val="bullet"/>
+      <w:lvlText w:val=""/>
+      <w:lvlJc w:val="left"/>
+      <w:pPr>
+        <w:ind w:left="3240" w:hanging="480"/>
+      </w:pPr>
+      <w:rPr>
+        <w:rFonts w:ascii="Wingdings" w:hAnsi="Wingdings" w:hint="default"/>
+      </w:rPr>
+    </w:lvl>
+    <w:lvl w:ilvl="6" w:tplc="04090001" w:tentative="1">
+      <w:start w:val="1"/>
+      <w:numFmt w:val="bullet"/>
+      <w:lvlText w:val=""/>
+      <w:lvlJc w:val="left"/>
+      <w:pPr>
+        <w:ind w:left="3720" w:hanging="480"/>
+      </w:pPr>
+      <w:rPr>
+        <w:rFonts w:ascii="Wingdings" w:hAnsi="Wingdings" w:hint="default"/>
+      </w:rPr>
+    </w:lvl>
+    <w:lvl w:ilvl="7" w:tplc="04090003" w:tentative="1">
+      <w:start w:val="1"/>
+      <w:numFmt w:val="bullet"/>
+      <w:lvlText w:val=""/>
+      <w:lvlJc w:val="left"/>
+      <w:pPr>
+        <w:ind w:left="4200" w:hanging="480"/>
+      </w:pPr>
+      <w:rPr>
+        <w:rFonts w:ascii="Wingdings" w:hAnsi="Wingdings" w:hint="default"/>
+      </w:rPr>
+    </w:lvl>
+    <w:lvl w:ilvl="8" w:tplc="04090005" w:tentative="1">
+      <w:start w:val="1"/>
+      <w:numFmt w:val="bullet"/>
+      <w:lvlText w:val=""/>
+      <w:lvlJc w:val="left"/>
+      <w:pPr>
+        <w:ind w:left="4680" w:hanging="480"/>
+      </w:pPr>
+      <w:rPr>
+        <w:rFonts w:ascii="Wingdings" w:hAnsi="Wingdings" w:hint="default"/>
+      </w:rPr>
+    </w:lvl>
+  </w:abstractNum>
+  <w:abstractNum w:abstractNumId="6">
+    <w:nsid w:val="3E8A6260"/>
+    <w:multiLevelType w:val="hybridMultilevel"/>
+    <w:tmpl w:val="63A660AC"/>
+    <w:lvl w:ilvl="0" w:tplc="ADC855C8">
+      <w:start w:val="1"/>
+      <w:numFmt w:val="bullet"/>
+      <w:lvlText w:val="-"/>
+      <w:lvlJc w:val="left"/>
+      <w:pPr>
+        <w:ind w:left="720" w:hanging="360"/>
+      </w:pPr>
+      <w:rPr>
+        <w:rFonts w:ascii="Merriweather" w:eastAsiaTheme="minorEastAsia" w:hAnsi="Merriweather" w:cs="Merriweather" w:hint="default"/>
+      </w:rPr>
+    </w:lvl>
+    <w:lvl w:ilvl="1" w:tplc="04090003" w:tentative="1">
+      <w:start w:val="1"/>
+      <w:numFmt w:val="bullet"/>
+      <w:lvlText w:val=""/>
+      <w:lvlJc w:val="left"/>
+      <w:pPr>
+        <w:ind w:left="1320" w:hanging="480"/>
+      </w:pPr>
+      <w:rPr>
+        <w:rFonts w:ascii="Wingdings" w:hAnsi="Wingdings" w:hint="default"/>
+      </w:rPr>
+    </w:lvl>
+    <w:lvl w:ilvl="2" w:tplc="04090005" w:tentative="1">
+      <w:start w:val="1"/>
+      <w:numFmt w:val="bullet"/>
+      <w:lvlText w:val=""/>
+      <w:lvlJc w:val="left"/>
+      <w:pPr>
+        <w:ind w:left="1800" w:hanging="480"/>
+      </w:pPr>
+      <w:rPr>
+        <w:rFonts w:ascii="Wingdings" w:hAnsi="Wingdings" w:hint="default"/>
+      </w:rPr>
+    </w:lvl>
+    <w:lvl w:ilvl="3" w:tplc="04090001" w:tentative="1">
+      <w:start w:val="1"/>
+      <w:numFmt w:val="bullet"/>
+      <w:lvlText w:val=""/>
+      <w:lvlJc w:val="left"/>
+      <w:pPr>
+        <w:ind w:left="2280" w:hanging="480"/>
+      </w:pPr>
+      <w:rPr>
+        <w:rFonts w:ascii="Wingdings" w:hAnsi="Wingdings" w:hint="default"/>
+      </w:rPr>
+    </w:lvl>
+    <w:lvl w:ilvl="4" w:tplc="04090003" w:tentative="1">
+      <w:start w:val="1"/>
+      <w:numFmt w:val="bullet"/>
+      <w:lvlText w:val=""/>
+      <w:lvlJc w:val="left"/>
+      <w:pPr>
+        <w:ind w:left="2760" w:hanging="480"/>
+      </w:pPr>
+      <w:rPr>
+        <w:rFonts w:ascii="Wingdings" w:hAnsi="Wingdings" w:hint="default"/>
+      </w:rPr>
+    </w:lvl>
+    <w:lvl w:ilvl="5" w:tplc="04090005" w:tentative="1">
+      <w:start w:val="1"/>
+      <w:numFmt w:val="bullet"/>
+      <w:lvlText w:val=""/>
+      <w:lvlJc w:val="left"/>
+      <w:pPr>
+        <w:ind w:left="3240" w:hanging="480"/>
+      </w:pPr>
+      <w:rPr>
+        <w:rFonts w:ascii="Wingdings" w:hAnsi="Wingdings" w:hint="default"/>
+      </w:rPr>
+    </w:lvl>
+    <w:lvl w:ilvl="6" w:tplc="04090001" w:tentative="1">
+      <w:start w:val="1"/>
+      <w:numFmt w:val="bullet"/>
+      <w:lvlText w:val=""/>
+      <w:lvlJc w:val="left"/>
+      <w:pPr>
+        <w:ind w:left="3720" w:hanging="480"/>
+      </w:pPr>
+      <w:rPr>
+        <w:rFonts w:ascii="Wingdings" w:hAnsi="Wingdings" w:hint="default"/>
+      </w:rPr>
+    </w:lvl>
+    <w:lvl w:ilvl="7" w:tplc="04090003" w:tentative="1">
+      <w:start w:val="1"/>
+      <w:numFmt w:val="bullet"/>
+      <w:lvlText w:val=""/>
+      <w:lvlJc w:val="left"/>
+      <w:pPr>
+        <w:ind w:left="4200" w:hanging="480"/>
+      </w:pPr>
+      <w:rPr>
+        <w:rFonts w:ascii="Wingdings" w:hAnsi="Wingdings" w:hint="default"/>
+      </w:rPr>
+    </w:lvl>
+    <w:lvl w:ilvl="8" w:tplc="04090005" w:tentative="1">
+      <w:start w:val="1"/>
+      <w:numFmt w:val="bullet"/>
+      <w:lvlText w:val=""/>
+      <w:lvlJc w:val="left"/>
+      <w:pPr>
+        <w:ind w:left="4680" w:hanging="480"/>
+      </w:pPr>
+      <w:rPr>
+        <w:rFonts w:ascii="Wingdings" w:hAnsi="Wingdings" w:hint="default"/>
+      </w:rPr>
+    </w:lvl>
+  </w:abstractNum>
+  <w:abstractNum w:abstractNumId="7">
     <w:nsid w:val="3F2957F0"/>
     <w:multiLevelType w:val="multilevel"/>
     <w:tmpl w:val="C0F2A010"/>
@@ -1800,6 +4011,747 @@
       </w:pPr>
       <w:rPr>
         <w:u w:val="none"/>
+      </w:rPr>
+    </w:lvl>
+  </w:abstractNum>
+  <w:abstractNum w:abstractNumId="8">
+    <w:nsid w:val="43A26EC7"/>
+    <w:multiLevelType w:val="hybridMultilevel"/>
+    <w:tmpl w:val="1226B53A"/>
+    <w:lvl w:ilvl="0" w:tplc="C2DE392E">
+      <w:start w:val="1"/>
+      <w:numFmt w:val="bullet"/>
+      <w:lvlText w:val="-"/>
+      <w:lvlJc w:val="left"/>
+      <w:pPr>
+        <w:ind w:left="450" w:hanging="360"/>
+      </w:pPr>
+      <w:rPr>
+        <w:rFonts w:ascii="Merriweather" w:eastAsiaTheme="minorEastAsia" w:hAnsi="Merriweather" w:cs="Merriweather" w:hint="default"/>
+      </w:rPr>
+    </w:lvl>
+    <w:lvl w:ilvl="1" w:tplc="04090003" w:tentative="1">
+      <w:start w:val="1"/>
+      <w:numFmt w:val="bullet"/>
+      <w:lvlText w:val=""/>
+      <w:lvlJc w:val="left"/>
+      <w:pPr>
+        <w:ind w:left="1050" w:hanging="480"/>
+      </w:pPr>
+      <w:rPr>
+        <w:rFonts w:ascii="Wingdings" w:hAnsi="Wingdings" w:hint="default"/>
+      </w:rPr>
+    </w:lvl>
+    <w:lvl w:ilvl="2" w:tplc="04090005" w:tentative="1">
+      <w:start w:val="1"/>
+      <w:numFmt w:val="bullet"/>
+      <w:lvlText w:val=""/>
+      <w:lvlJc w:val="left"/>
+      <w:pPr>
+        <w:ind w:left="1530" w:hanging="480"/>
+      </w:pPr>
+      <w:rPr>
+        <w:rFonts w:ascii="Wingdings" w:hAnsi="Wingdings" w:hint="default"/>
+      </w:rPr>
+    </w:lvl>
+    <w:lvl w:ilvl="3" w:tplc="04090001" w:tentative="1">
+      <w:start w:val="1"/>
+      <w:numFmt w:val="bullet"/>
+      <w:lvlText w:val=""/>
+      <w:lvlJc w:val="left"/>
+      <w:pPr>
+        <w:ind w:left="2010" w:hanging="480"/>
+      </w:pPr>
+      <w:rPr>
+        <w:rFonts w:ascii="Wingdings" w:hAnsi="Wingdings" w:hint="default"/>
+      </w:rPr>
+    </w:lvl>
+    <w:lvl w:ilvl="4" w:tplc="04090003" w:tentative="1">
+      <w:start w:val="1"/>
+      <w:numFmt w:val="bullet"/>
+      <w:lvlText w:val=""/>
+      <w:lvlJc w:val="left"/>
+      <w:pPr>
+        <w:ind w:left="2490" w:hanging="480"/>
+      </w:pPr>
+      <w:rPr>
+        <w:rFonts w:ascii="Wingdings" w:hAnsi="Wingdings" w:hint="default"/>
+      </w:rPr>
+    </w:lvl>
+    <w:lvl w:ilvl="5" w:tplc="04090005" w:tentative="1">
+      <w:start w:val="1"/>
+      <w:numFmt w:val="bullet"/>
+      <w:lvlText w:val=""/>
+      <w:lvlJc w:val="left"/>
+      <w:pPr>
+        <w:ind w:left="2970" w:hanging="480"/>
+      </w:pPr>
+      <w:rPr>
+        <w:rFonts w:ascii="Wingdings" w:hAnsi="Wingdings" w:hint="default"/>
+      </w:rPr>
+    </w:lvl>
+    <w:lvl w:ilvl="6" w:tplc="04090001" w:tentative="1">
+      <w:start w:val="1"/>
+      <w:numFmt w:val="bullet"/>
+      <w:lvlText w:val=""/>
+      <w:lvlJc w:val="left"/>
+      <w:pPr>
+        <w:ind w:left="3450" w:hanging="480"/>
+      </w:pPr>
+      <w:rPr>
+        <w:rFonts w:ascii="Wingdings" w:hAnsi="Wingdings" w:hint="default"/>
+      </w:rPr>
+    </w:lvl>
+    <w:lvl w:ilvl="7" w:tplc="04090003" w:tentative="1">
+      <w:start w:val="1"/>
+      <w:numFmt w:val="bullet"/>
+      <w:lvlText w:val=""/>
+      <w:lvlJc w:val="left"/>
+      <w:pPr>
+        <w:ind w:left="3930" w:hanging="480"/>
+      </w:pPr>
+      <w:rPr>
+        <w:rFonts w:ascii="Wingdings" w:hAnsi="Wingdings" w:hint="default"/>
+      </w:rPr>
+    </w:lvl>
+    <w:lvl w:ilvl="8" w:tplc="04090005" w:tentative="1">
+      <w:start w:val="1"/>
+      <w:numFmt w:val="bullet"/>
+      <w:lvlText w:val=""/>
+      <w:lvlJc w:val="left"/>
+      <w:pPr>
+        <w:ind w:left="4410" w:hanging="480"/>
+      </w:pPr>
+      <w:rPr>
+        <w:rFonts w:ascii="Wingdings" w:hAnsi="Wingdings" w:hint="default"/>
+      </w:rPr>
+    </w:lvl>
+  </w:abstractNum>
+  <w:abstractNum w:abstractNumId="9">
+    <w:nsid w:val="46A43934"/>
+    <w:multiLevelType w:val="hybridMultilevel"/>
+    <w:tmpl w:val="914CB228"/>
+    <w:lvl w:ilvl="0" w:tplc="E92822DA">
+      <w:start w:val="1"/>
+      <w:numFmt w:val="decimal"/>
+      <w:lvlText w:val="%1."/>
+      <w:lvlJc w:val="left"/>
+      <w:pPr>
+        <w:ind w:left="540" w:hanging="360"/>
+      </w:pPr>
+      <w:rPr>
+        <w:rFonts w:hint="default"/>
+      </w:rPr>
+    </w:lvl>
+    <w:lvl w:ilvl="1" w:tplc="04090019" w:tentative="1">
+      <w:start w:val="1"/>
+      <w:numFmt w:val="ideographTraditional"/>
+      <w:lvlText w:val="%2、"/>
+      <w:lvlJc w:val="left"/>
+      <w:pPr>
+        <w:ind w:left="960" w:hanging="480"/>
+      </w:pPr>
+    </w:lvl>
+    <w:lvl w:ilvl="2" w:tplc="0409001B" w:tentative="1">
+      <w:start w:val="1"/>
+      <w:numFmt w:val="lowerRoman"/>
+      <w:lvlText w:val="%3."/>
+      <w:lvlJc w:val="right"/>
+      <w:pPr>
+        <w:ind w:left="1440" w:hanging="480"/>
+      </w:pPr>
+    </w:lvl>
+    <w:lvl w:ilvl="3" w:tplc="0409000F" w:tentative="1">
+      <w:start w:val="1"/>
+      <w:numFmt w:val="decimal"/>
+      <w:lvlText w:val="%4."/>
+      <w:lvlJc w:val="left"/>
+      <w:pPr>
+        <w:ind w:left="1920" w:hanging="480"/>
+      </w:pPr>
+    </w:lvl>
+    <w:lvl w:ilvl="4" w:tplc="04090019" w:tentative="1">
+      <w:start w:val="1"/>
+      <w:numFmt w:val="ideographTraditional"/>
+      <w:lvlText w:val="%5、"/>
+      <w:lvlJc w:val="left"/>
+      <w:pPr>
+        <w:ind w:left="2400" w:hanging="480"/>
+      </w:pPr>
+    </w:lvl>
+    <w:lvl w:ilvl="5" w:tplc="0409001B" w:tentative="1">
+      <w:start w:val="1"/>
+      <w:numFmt w:val="lowerRoman"/>
+      <w:lvlText w:val="%6."/>
+      <w:lvlJc w:val="right"/>
+      <w:pPr>
+        <w:ind w:left="2880" w:hanging="480"/>
+      </w:pPr>
+    </w:lvl>
+    <w:lvl w:ilvl="6" w:tplc="0409000F" w:tentative="1">
+      <w:start w:val="1"/>
+      <w:numFmt w:val="decimal"/>
+      <w:lvlText w:val="%7."/>
+      <w:lvlJc w:val="left"/>
+      <w:pPr>
+        <w:ind w:left="3360" w:hanging="480"/>
+      </w:pPr>
+    </w:lvl>
+    <w:lvl w:ilvl="7" w:tplc="04090019" w:tentative="1">
+      <w:start w:val="1"/>
+      <w:numFmt w:val="ideographTraditional"/>
+      <w:lvlText w:val="%8、"/>
+      <w:lvlJc w:val="left"/>
+      <w:pPr>
+        <w:ind w:left="3840" w:hanging="480"/>
+      </w:pPr>
+    </w:lvl>
+    <w:lvl w:ilvl="8" w:tplc="0409001B" w:tentative="1">
+      <w:start w:val="1"/>
+      <w:numFmt w:val="lowerRoman"/>
+      <w:lvlText w:val="%9."/>
+      <w:lvlJc w:val="right"/>
+      <w:pPr>
+        <w:ind w:left="4320" w:hanging="480"/>
+      </w:pPr>
+    </w:lvl>
+  </w:abstractNum>
+  <w:abstractNum w:abstractNumId="10">
+    <w:nsid w:val="60266EC4"/>
+    <w:multiLevelType w:val="hybridMultilevel"/>
+    <w:tmpl w:val="29F88DE2"/>
+    <w:lvl w:ilvl="0" w:tplc="D77AE1C2">
+      <w:numFmt w:val="bullet"/>
+      <w:lvlText w:val=""/>
+      <w:lvlJc w:val="left"/>
+      <w:pPr>
+        <w:ind w:left="360" w:hanging="360"/>
+      </w:pPr>
+      <w:rPr>
+        <w:rFonts w:ascii="Wingdings" w:eastAsiaTheme="minorEastAsia" w:hAnsi="Wingdings" w:cs="Merriweather" w:hint="default"/>
+      </w:rPr>
+    </w:lvl>
+    <w:lvl w:ilvl="1" w:tplc="04090003">
+      <w:start w:val="1"/>
+      <w:numFmt w:val="bullet"/>
+      <w:lvlText w:val=""/>
+      <w:lvlJc w:val="left"/>
+      <w:pPr>
+        <w:ind w:left="960" w:hanging="480"/>
+      </w:pPr>
+      <w:rPr>
+        <w:rFonts w:ascii="Wingdings" w:hAnsi="Wingdings" w:hint="default"/>
+      </w:rPr>
+    </w:lvl>
+    <w:lvl w:ilvl="2" w:tplc="04090005" w:tentative="1">
+      <w:start w:val="1"/>
+      <w:numFmt w:val="bullet"/>
+      <w:lvlText w:val=""/>
+      <w:lvlJc w:val="left"/>
+      <w:pPr>
+        <w:ind w:left="1440" w:hanging="480"/>
+      </w:pPr>
+      <w:rPr>
+        <w:rFonts w:ascii="Wingdings" w:hAnsi="Wingdings" w:hint="default"/>
+      </w:rPr>
+    </w:lvl>
+    <w:lvl w:ilvl="3" w:tplc="04090001" w:tentative="1">
+      <w:start w:val="1"/>
+      <w:numFmt w:val="bullet"/>
+      <w:lvlText w:val=""/>
+      <w:lvlJc w:val="left"/>
+      <w:pPr>
+        <w:ind w:left="1920" w:hanging="480"/>
+      </w:pPr>
+      <w:rPr>
+        <w:rFonts w:ascii="Wingdings" w:hAnsi="Wingdings" w:hint="default"/>
+      </w:rPr>
+    </w:lvl>
+    <w:lvl w:ilvl="4" w:tplc="04090003" w:tentative="1">
+      <w:start w:val="1"/>
+      <w:numFmt w:val="bullet"/>
+      <w:lvlText w:val=""/>
+      <w:lvlJc w:val="left"/>
+      <w:pPr>
+        <w:ind w:left="2400" w:hanging="480"/>
+      </w:pPr>
+      <w:rPr>
+        <w:rFonts w:ascii="Wingdings" w:hAnsi="Wingdings" w:hint="default"/>
+      </w:rPr>
+    </w:lvl>
+    <w:lvl w:ilvl="5" w:tplc="04090005" w:tentative="1">
+      <w:start w:val="1"/>
+      <w:numFmt w:val="bullet"/>
+      <w:lvlText w:val=""/>
+      <w:lvlJc w:val="left"/>
+      <w:pPr>
+        <w:ind w:left="2880" w:hanging="480"/>
+      </w:pPr>
+      <w:rPr>
+        <w:rFonts w:ascii="Wingdings" w:hAnsi="Wingdings" w:hint="default"/>
+      </w:rPr>
+    </w:lvl>
+    <w:lvl w:ilvl="6" w:tplc="04090001" w:tentative="1">
+      <w:start w:val="1"/>
+      <w:numFmt w:val="bullet"/>
+      <w:lvlText w:val=""/>
+      <w:lvlJc w:val="left"/>
+      <w:pPr>
+        <w:ind w:left="3360" w:hanging="480"/>
+      </w:pPr>
+      <w:rPr>
+        <w:rFonts w:ascii="Wingdings" w:hAnsi="Wingdings" w:hint="default"/>
+      </w:rPr>
+    </w:lvl>
+    <w:lvl w:ilvl="7" w:tplc="04090003" w:tentative="1">
+      <w:start w:val="1"/>
+      <w:numFmt w:val="bullet"/>
+      <w:lvlText w:val=""/>
+      <w:lvlJc w:val="left"/>
+      <w:pPr>
+        <w:ind w:left="3840" w:hanging="480"/>
+      </w:pPr>
+      <w:rPr>
+        <w:rFonts w:ascii="Wingdings" w:hAnsi="Wingdings" w:hint="default"/>
+      </w:rPr>
+    </w:lvl>
+    <w:lvl w:ilvl="8" w:tplc="04090005" w:tentative="1">
+      <w:start w:val="1"/>
+      <w:numFmt w:val="bullet"/>
+      <w:lvlText w:val=""/>
+      <w:lvlJc w:val="left"/>
+      <w:pPr>
+        <w:ind w:left="4320" w:hanging="480"/>
+      </w:pPr>
+      <w:rPr>
+        <w:rFonts w:ascii="Wingdings" w:hAnsi="Wingdings" w:hint="default"/>
+      </w:rPr>
+    </w:lvl>
+  </w:abstractNum>
+  <w:abstractNum w:abstractNumId="11">
+    <w:nsid w:val="6E0F12EF"/>
+    <w:multiLevelType w:val="hybridMultilevel"/>
+    <w:tmpl w:val="FB6618D0"/>
+    <w:lvl w:ilvl="0" w:tplc="DF181B7E">
+      <w:start w:val="1"/>
+      <w:numFmt w:val="bullet"/>
+      <w:lvlText w:val="-"/>
+      <w:lvlJc w:val="left"/>
+      <w:pPr>
+        <w:ind w:left="360" w:hanging="360"/>
+      </w:pPr>
+      <w:rPr>
+        <w:rFonts w:ascii="Merriweather" w:eastAsiaTheme="minorEastAsia" w:hAnsi="Merriweather" w:cs="Merriweather" w:hint="default"/>
+      </w:rPr>
+    </w:lvl>
+    <w:lvl w:ilvl="1" w:tplc="04090003" w:tentative="1">
+      <w:start w:val="1"/>
+      <w:numFmt w:val="bullet"/>
+      <w:lvlText w:val=""/>
+      <w:lvlJc w:val="left"/>
+      <w:pPr>
+        <w:ind w:left="960" w:hanging="480"/>
+      </w:pPr>
+      <w:rPr>
+        <w:rFonts w:ascii="Wingdings" w:hAnsi="Wingdings" w:hint="default"/>
+      </w:rPr>
+    </w:lvl>
+    <w:lvl w:ilvl="2" w:tplc="04090005" w:tentative="1">
+      <w:start w:val="1"/>
+      <w:numFmt w:val="bullet"/>
+      <w:lvlText w:val=""/>
+      <w:lvlJc w:val="left"/>
+      <w:pPr>
+        <w:ind w:left="1440" w:hanging="480"/>
+      </w:pPr>
+      <w:rPr>
+        <w:rFonts w:ascii="Wingdings" w:hAnsi="Wingdings" w:hint="default"/>
+      </w:rPr>
+    </w:lvl>
+    <w:lvl w:ilvl="3" w:tplc="04090001" w:tentative="1">
+      <w:start w:val="1"/>
+      <w:numFmt w:val="bullet"/>
+      <w:lvlText w:val=""/>
+      <w:lvlJc w:val="left"/>
+      <w:pPr>
+        <w:ind w:left="1920" w:hanging="480"/>
+      </w:pPr>
+      <w:rPr>
+        <w:rFonts w:ascii="Wingdings" w:hAnsi="Wingdings" w:hint="default"/>
+      </w:rPr>
+    </w:lvl>
+    <w:lvl w:ilvl="4" w:tplc="04090003" w:tentative="1">
+      <w:start w:val="1"/>
+      <w:numFmt w:val="bullet"/>
+      <w:lvlText w:val=""/>
+      <w:lvlJc w:val="left"/>
+      <w:pPr>
+        <w:ind w:left="2400" w:hanging="480"/>
+      </w:pPr>
+      <w:rPr>
+        <w:rFonts w:ascii="Wingdings" w:hAnsi="Wingdings" w:hint="default"/>
+      </w:rPr>
+    </w:lvl>
+    <w:lvl w:ilvl="5" w:tplc="04090005" w:tentative="1">
+      <w:start w:val="1"/>
+      <w:numFmt w:val="bullet"/>
+      <w:lvlText w:val=""/>
+      <w:lvlJc w:val="left"/>
+      <w:pPr>
+        <w:ind w:left="2880" w:hanging="480"/>
+      </w:pPr>
+      <w:rPr>
+        <w:rFonts w:ascii="Wingdings" w:hAnsi="Wingdings" w:hint="default"/>
+      </w:rPr>
+    </w:lvl>
+    <w:lvl w:ilvl="6" w:tplc="04090001" w:tentative="1">
+      <w:start w:val="1"/>
+      <w:numFmt w:val="bullet"/>
+      <w:lvlText w:val=""/>
+      <w:lvlJc w:val="left"/>
+      <w:pPr>
+        <w:ind w:left="3360" w:hanging="480"/>
+      </w:pPr>
+      <w:rPr>
+        <w:rFonts w:ascii="Wingdings" w:hAnsi="Wingdings" w:hint="default"/>
+      </w:rPr>
+    </w:lvl>
+    <w:lvl w:ilvl="7" w:tplc="04090003" w:tentative="1">
+      <w:start w:val="1"/>
+      <w:numFmt w:val="bullet"/>
+      <w:lvlText w:val=""/>
+      <w:lvlJc w:val="left"/>
+      <w:pPr>
+        <w:ind w:left="3840" w:hanging="480"/>
+      </w:pPr>
+      <w:rPr>
+        <w:rFonts w:ascii="Wingdings" w:hAnsi="Wingdings" w:hint="default"/>
+      </w:rPr>
+    </w:lvl>
+    <w:lvl w:ilvl="8" w:tplc="04090005" w:tentative="1">
+      <w:start w:val="1"/>
+      <w:numFmt w:val="bullet"/>
+      <w:lvlText w:val=""/>
+      <w:lvlJc w:val="left"/>
+      <w:pPr>
+        <w:ind w:left="4320" w:hanging="480"/>
+      </w:pPr>
+      <w:rPr>
+        <w:rFonts w:ascii="Wingdings" w:hAnsi="Wingdings" w:hint="default"/>
+      </w:rPr>
+    </w:lvl>
+  </w:abstractNum>
+  <w:abstractNum w:abstractNumId="12">
+    <w:nsid w:val="6EFB5BA0"/>
+    <w:multiLevelType w:val="hybridMultilevel"/>
+    <w:tmpl w:val="62085680"/>
+    <w:lvl w:ilvl="0" w:tplc="E92822DA">
+      <w:start w:val="1"/>
+      <w:numFmt w:val="decimal"/>
+      <w:lvlText w:val="%1."/>
+      <w:lvlJc w:val="left"/>
+      <w:pPr>
+        <w:ind w:left="540" w:hanging="360"/>
+      </w:pPr>
+      <w:rPr>
+        <w:rFonts w:hint="default"/>
+      </w:rPr>
+    </w:lvl>
+    <w:lvl w:ilvl="1" w:tplc="04090019" w:tentative="1">
+      <w:start w:val="1"/>
+      <w:numFmt w:val="ideographTraditional"/>
+      <w:lvlText w:val="%2、"/>
+      <w:lvlJc w:val="left"/>
+      <w:pPr>
+        <w:ind w:left="1140" w:hanging="480"/>
+      </w:pPr>
+    </w:lvl>
+    <w:lvl w:ilvl="2" w:tplc="0409001B" w:tentative="1">
+      <w:start w:val="1"/>
+      <w:numFmt w:val="lowerRoman"/>
+      <w:lvlText w:val="%3."/>
+      <w:lvlJc w:val="right"/>
+      <w:pPr>
+        <w:ind w:left="1620" w:hanging="480"/>
+      </w:pPr>
+    </w:lvl>
+    <w:lvl w:ilvl="3" w:tplc="0409000F" w:tentative="1">
+      <w:start w:val="1"/>
+      <w:numFmt w:val="decimal"/>
+      <w:lvlText w:val="%4."/>
+      <w:lvlJc w:val="left"/>
+      <w:pPr>
+        <w:ind w:left="2100" w:hanging="480"/>
+      </w:pPr>
+    </w:lvl>
+    <w:lvl w:ilvl="4" w:tplc="04090019" w:tentative="1">
+      <w:start w:val="1"/>
+      <w:numFmt w:val="ideographTraditional"/>
+      <w:lvlText w:val="%5、"/>
+      <w:lvlJc w:val="left"/>
+      <w:pPr>
+        <w:ind w:left="2580" w:hanging="480"/>
+      </w:pPr>
+    </w:lvl>
+    <w:lvl w:ilvl="5" w:tplc="0409001B" w:tentative="1">
+      <w:start w:val="1"/>
+      <w:numFmt w:val="lowerRoman"/>
+      <w:lvlText w:val="%6."/>
+      <w:lvlJc w:val="right"/>
+      <w:pPr>
+        <w:ind w:left="3060" w:hanging="480"/>
+      </w:pPr>
+    </w:lvl>
+    <w:lvl w:ilvl="6" w:tplc="0409000F" w:tentative="1">
+      <w:start w:val="1"/>
+      <w:numFmt w:val="decimal"/>
+      <w:lvlText w:val="%7."/>
+      <w:lvlJc w:val="left"/>
+      <w:pPr>
+        <w:ind w:left="3540" w:hanging="480"/>
+      </w:pPr>
+    </w:lvl>
+    <w:lvl w:ilvl="7" w:tplc="04090019" w:tentative="1">
+      <w:start w:val="1"/>
+      <w:numFmt w:val="ideographTraditional"/>
+      <w:lvlText w:val="%8、"/>
+      <w:lvlJc w:val="left"/>
+      <w:pPr>
+        <w:ind w:left="4020" w:hanging="480"/>
+      </w:pPr>
+    </w:lvl>
+    <w:lvl w:ilvl="8" w:tplc="0409001B" w:tentative="1">
+      <w:start w:val="1"/>
+      <w:numFmt w:val="lowerRoman"/>
+      <w:lvlText w:val="%9."/>
+      <w:lvlJc w:val="right"/>
+      <w:pPr>
+        <w:ind w:left="4500" w:hanging="480"/>
+      </w:pPr>
+    </w:lvl>
+  </w:abstractNum>
+  <w:abstractNum w:abstractNumId="13">
+    <w:nsid w:val="79E76B5A"/>
+    <w:multiLevelType w:val="hybridMultilevel"/>
+    <w:tmpl w:val="3DD45DFA"/>
+    <w:lvl w:ilvl="0" w:tplc="E104EBC4">
+      <w:numFmt w:val="bullet"/>
+      <w:lvlText w:val="-"/>
+      <w:lvlJc w:val="left"/>
+      <w:pPr>
+        <w:ind w:left="360" w:hanging="360"/>
+      </w:pPr>
+      <w:rPr>
+        <w:rFonts w:ascii="Merriweather" w:eastAsiaTheme="minorEastAsia" w:hAnsi="Merriweather" w:cs="Merriweather" w:hint="default"/>
+      </w:rPr>
+    </w:lvl>
+    <w:lvl w:ilvl="1" w:tplc="04090003" w:tentative="1">
+      <w:start w:val="1"/>
+      <w:numFmt w:val="bullet"/>
+      <w:lvlText w:val=""/>
+      <w:lvlJc w:val="left"/>
+      <w:pPr>
+        <w:ind w:left="960" w:hanging="480"/>
+      </w:pPr>
+      <w:rPr>
+        <w:rFonts w:ascii="Wingdings" w:hAnsi="Wingdings" w:hint="default"/>
+      </w:rPr>
+    </w:lvl>
+    <w:lvl w:ilvl="2" w:tplc="04090005" w:tentative="1">
+      <w:start w:val="1"/>
+      <w:numFmt w:val="bullet"/>
+      <w:lvlText w:val=""/>
+      <w:lvlJc w:val="left"/>
+      <w:pPr>
+        <w:ind w:left="1440" w:hanging="480"/>
+      </w:pPr>
+      <w:rPr>
+        <w:rFonts w:ascii="Wingdings" w:hAnsi="Wingdings" w:hint="default"/>
+      </w:rPr>
+    </w:lvl>
+    <w:lvl w:ilvl="3" w:tplc="04090001" w:tentative="1">
+      <w:start w:val="1"/>
+      <w:numFmt w:val="bullet"/>
+      <w:lvlText w:val=""/>
+      <w:lvlJc w:val="left"/>
+      <w:pPr>
+        <w:ind w:left="1920" w:hanging="480"/>
+      </w:pPr>
+      <w:rPr>
+        <w:rFonts w:ascii="Wingdings" w:hAnsi="Wingdings" w:hint="default"/>
+      </w:rPr>
+    </w:lvl>
+    <w:lvl w:ilvl="4" w:tplc="04090003" w:tentative="1">
+      <w:start w:val="1"/>
+      <w:numFmt w:val="bullet"/>
+      <w:lvlText w:val=""/>
+      <w:lvlJc w:val="left"/>
+      <w:pPr>
+        <w:ind w:left="2400" w:hanging="480"/>
+      </w:pPr>
+      <w:rPr>
+        <w:rFonts w:ascii="Wingdings" w:hAnsi="Wingdings" w:hint="default"/>
+      </w:rPr>
+    </w:lvl>
+    <w:lvl w:ilvl="5" w:tplc="04090005" w:tentative="1">
+      <w:start w:val="1"/>
+      <w:numFmt w:val="bullet"/>
+      <w:lvlText w:val=""/>
+      <w:lvlJc w:val="left"/>
+      <w:pPr>
+        <w:ind w:left="2880" w:hanging="480"/>
+      </w:pPr>
+      <w:rPr>
+        <w:rFonts w:ascii="Wingdings" w:hAnsi="Wingdings" w:hint="default"/>
+      </w:rPr>
+    </w:lvl>
+    <w:lvl w:ilvl="6" w:tplc="04090001" w:tentative="1">
+      <w:start w:val="1"/>
+      <w:numFmt w:val="bullet"/>
+      <w:lvlText w:val=""/>
+      <w:lvlJc w:val="left"/>
+      <w:pPr>
+        <w:ind w:left="3360" w:hanging="480"/>
+      </w:pPr>
+      <w:rPr>
+        <w:rFonts w:ascii="Wingdings" w:hAnsi="Wingdings" w:hint="default"/>
+      </w:rPr>
+    </w:lvl>
+    <w:lvl w:ilvl="7" w:tplc="04090003" w:tentative="1">
+      <w:start w:val="1"/>
+      <w:numFmt w:val="bullet"/>
+      <w:lvlText w:val=""/>
+      <w:lvlJc w:val="left"/>
+      <w:pPr>
+        <w:ind w:left="3840" w:hanging="480"/>
+      </w:pPr>
+      <w:rPr>
+        <w:rFonts w:ascii="Wingdings" w:hAnsi="Wingdings" w:hint="default"/>
+      </w:rPr>
+    </w:lvl>
+    <w:lvl w:ilvl="8" w:tplc="04090005" w:tentative="1">
+      <w:start w:val="1"/>
+      <w:numFmt w:val="bullet"/>
+      <w:lvlText w:val=""/>
+      <w:lvlJc w:val="left"/>
+      <w:pPr>
+        <w:ind w:left="4320" w:hanging="480"/>
+      </w:pPr>
+      <w:rPr>
+        <w:rFonts w:ascii="Wingdings" w:hAnsi="Wingdings" w:hint="default"/>
+      </w:rPr>
+    </w:lvl>
+  </w:abstractNum>
+  <w:abstractNum w:abstractNumId="14">
+    <w:nsid w:val="7C407428"/>
+    <w:multiLevelType w:val="hybridMultilevel"/>
+    <w:tmpl w:val="D652A2FE"/>
+    <w:lvl w:ilvl="0" w:tplc="94843424">
+      <w:start w:val="1"/>
+      <w:numFmt w:val="bullet"/>
+      <w:lvlText w:val="-"/>
+      <w:lvlJc w:val="left"/>
+      <w:pPr>
+        <w:ind w:left="360" w:hanging="360"/>
+      </w:pPr>
+      <w:rPr>
+        <w:rFonts w:ascii="Merriweather" w:eastAsiaTheme="minorEastAsia" w:hAnsi="Merriweather" w:cs="Merriweather" w:hint="default"/>
+      </w:rPr>
+    </w:lvl>
+    <w:lvl w:ilvl="1" w:tplc="04090003" w:tentative="1">
+      <w:start w:val="1"/>
+      <w:numFmt w:val="bullet"/>
+      <w:lvlText w:val=""/>
+      <w:lvlJc w:val="left"/>
+      <w:pPr>
+        <w:ind w:left="960" w:hanging="480"/>
+      </w:pPr>
+      <w:rPr>
+        <w:rFonts w:ascii="Wingdings" w:hAnsi="Wingdings" w:hint="default"/>
+      </w:rPr>
+    </w:lvl>
+    <w:lvl w:ilvl="2" w:tplc="04090005" w:tentative="1">
+      <w:start w:val="1"/>
+      <w:numFmt w:val="bullet"/>
+      <w:lvlText w:val=""/>
+      <w:lvlJc w:val="left"/>
+      <w:pPr>
+        <w:ind w:left="1440" w:hanging="480"/>
+      </w:pPr>
+      <w:rPr>
+        <w:rFonts w:ascii="Wingdings" w:hAnsi="Wingdings" w:hint="default"/>
+      </w:rPr>
+    </w:lvl>
+    <w:lvl w:ilvl="3" w:tplc="04090001" w:tentative="1">
+      <w:start w:val="1"/>
+      <w:numFmt w:val="bullet"/>
+      <w:lvlText w:val=""/>
+      <w:lvlJc w:val="left"/>
+      <w:pPr>
+        <w:ind w:left="1920" w:hanging="480"/>
+      </w:pPr>
+      <w:rPr>
+        <w:rFonts w:ascii="Wingdings" w:hAnsi="Wingdings" w:hint="default"/>
+      </w:rPr>
+    </w:lvl>
+    <w:lvl w:ilvl="4" w:tplc="04090003" w:tentative="1">
+      <w:start w:val="1"/>
+      <w:numFmt w:val="bullet"/>
+      <w:lvlText w:val=""/>
+      <w:lvlJc w:val="left"/>
+      <w:pPr>
+        <w:ind w:left="2400" w:hanging="480"/>
+      </w:pPr>
+      <w:rPr>
+        <w:rFonts w:ascii="Wingdings" w:hAnsi="Wingdings" w:hint="default"/>
+      </w:rPr>
+    </w:lvl>
+    <w:lvl w:ilvl="5" w:tplc="04090005" w:tentative="1">
+      <w:start w:val="1"/>
+      <w:numFmt w:val="bullet"/>
+      <w:lvlText w:val=""/>
+      <w:lvlJc w:val="left"/>
+      <w:pPr>
+        <w:ind w:left="2880" w:hanging="480"/>
+      </w:pPr>
+      <w:rPr>
+        <w:rFonts w:ascii="Wingdings" w:hAnsi="Wingdings" w:hint="default"/>
+      </w:rPr>
+    </w:lvl>
+    <w:lvl w:ilvl="6" w:tplc="04090001" w:tentative="1">
+      <w:start w:val="1"/>
+      <w:numFmt w:val="bullet"/>
+      <w:lvlText w:val=""/>
+      <w:lvlJc w:val="left"/>
+      <w:pPr>
+        <w:ind w:left="3360" w:hanging="480"/>
+      </w:pPr>
+      <w:rPr>
+        <w:rFonts w:ascii="Wingdings" w:hAnsi="Wingdings" w:hint="default"/>
+      </w:rPr>
+    </w:lvl>
+    <w:lvl w:ilvl="7" w:tplc="04090003" w:tentative="1">
+      <w:start w:val="1"/>
+      <w:numFmt w:val="bullet"/>
+      <w:lvlText w:val=""/>
+      <w:lvlJc w:val="left"/>
+      <w:pPr>
+        <w:ind w:left="3840" w:hanging="480"/>
+      </w:pPr>
+      <w:rPr>
+        <w:rFonts w:ascii="Wingdings" w:hAnsi="Wingdings" w:hint="default"/>
+      </w:rPr>
+    </w:lvl>
+    <w:lvl w:ilvl="8" w:tplc="04090005" w:tentative="1">
+      <w:start w:val="1"/>
+      <w:numFmt w:val="bullet"/>
+      <w:lvlText w:val=""/>
+      <w:lvlJc w:val="left"/>
+      <w:pPr>
+        <w:ind w:left="4320" w:hanging="480"/>
+      </w:pPr>
+      <w:rPr>
+        <w:rFonts w:ascii="Wingdings" w:hAnsi="Wingdings" w:hint="default"/>
       </w:rPr>
     </w:lvl>
   </w:abstractNum>
@@ -1807,7 +4759,46 @@
     <w:abstractNumId w:val="0"/>
   </w:num>
   <w:num w:numId="2">
+    <w:abstractNumId w:val="7"/>
+  </w:num>
+  <w:num w:numId="3">
+    <w:abstractNumId w:val="4"/>
+  </w:num>
+  <w:num w:numId="4">
+    <w:abstractNumId w:val="13"/>
+  </w:num>
+  <w:num w:numId="5">
+    <w:abstractNumId w:val="10"/>
+  </w:num>
+  <w:num w:numId="6">
+    <w:abstractNumId w:val="12"/>
+  </w:num>
+  <w:num w:numId="7">
+    <w:abstractNumId w:val="11"/>
+  </w:num>
+  <w:num w:numId="8">
     <w:abstractNumId w:val="1"/>
+  </w:num>
+  <w:num w:numId="9">
+    <w:abstractNumId w:val="2"/>
+  </w:num>
+  <w:num w:numId="10">
+    <w:abstractNumId w:val="8"/>
+  </w:num>
+  <w:num w:numId="11">
+    <w:abstractNumId w:val="14"/>
+  </w:num>
+  <w:num w:numId="12">
+    <w:abstractNumId w:val="5"/>
+  </w:num>
+  <w:num w:numId="13">
+    <w:abstractNumId w:val="6"/>
+  </w:num>
+  <w:num w:numId="14">
+    <w:abstractNumId w:val="9"/>
+  </w:num>
+  <w:num w:numId="15">
+    <w:abstractNumId w:val="3"/>
   </w:num>
 </w:numbering>
 </file>
@@ -2237,6 +5228,17 @@
       <w:szCs w:val="20"/>
     </w:rPr>
   </w:style>
+  <w:style w:type="character" w:styleId="aa">
+    <w:name w:val="Hyperlink"/>
+    <w:basedOn w:val="a0"/>
+    <w:uiPriority w:val="99"/>
+    <w:unhideWhenUsed/>
+    <w:rsid w:val="00AC4460"/>
+    <w:rPr>
+      <w:color w:val="0000FF" w:themeColor="hyperlink"/>
+      <w:u w:val="single"/>
+    </w:rPr>
+  </w:style>
 </w:styles>
 </file>
 

</xml_diff>

<commit_message>
update resume about skills
</commit_message>
<xml_diff>
--- a/data/Resume - Chi Lun Chang.docx
+++ b/data/Resume - Chi Lun Chang.docx
@@ -507,17 +507,7 @@
                 <w:b w:val="0"/>
                 <w:i/>
               </w:rPr>
-              <w:t>Tech</w:t>
-            </w:r>
-            <w:bookmarkStart w:id="4" w:name="_GoBack"/>
-            <w:bookmarkEnd w:id="4"/>
-            <w:r>
-              <w:rPr>
-                <w:rFonts w:hint="eastAsia"/>
-                <w:b w:val="0"/>
-                <w:i/>
-              </w:rPr>
-              <w:t>nical Manager</w:t>
+              <w:t>Technical Manager</w:t>
             </w:r>
           </w:p>
           <w:p>
@@ -534,8 +524,8 @@
                 <w:color w:val="auto"/>
               </w:rPr>
             </w:pPr>
-            <w:bookmarkStart w:id="5" w:name="_n64fgzu3lwuy" w:colFirst="0" w:colLast="0"/>
-            <w:bookmarkEnd w:id="5"/>
+            <w:bookmarkStart w:id="4" w:name="_n64fgzu3lwuy" w:colFirst="0" w:colLast="0"/>
+            <w:bookmarkEnd w:id="4"/>
             <w:r>
               <w:rPr>
                 <w:rFonts w:eastAsiaTheme="minorEastAsia" w:hint="eastAsia"/>
@@ -721,14 +711,20 @@
                 <w:rFonts w:hint="eastAsia"/>
                 <w:color w:val="auto"/>
               </w:rPr>
-              <w:t xml:space="preserve">tuning flows. </w:t>
-            </w:r>
-            <w:r>
-              <w:rPr>
-                <w:rFonts w:hint="eastAsia"/>
-                <w:color w:val="auto"/>
-              </w:rPr>
-              <w:t xml:space="preserve"> Familiar to </w:t>
+              <w:t>tuning flows</w:t>
+            </w:r>
+            <w:r>
+              <w:rPr>
+                <w:color w:val="auto"/>
+              </w:rPr>
+              <w:t xml:space="preserve"> on our camera C++ modules. </w:t>
+            </w:r>
+            <w:r>
+              <w:rPr>
+                <w:rFonts w:hint="eastAsia"/>
+                <w:color w:val="auto"/>
+              </w:rPr>
+              <w:t xml:space="preserve">Familiar to </w:t>
             </w:r>
             <w:r>
               <w:rPr>
@@ -741,7 +737,13 @@
               <w:rPr>
                 <w:color w:val="auto"/>
               </w:rPr>
-              <w:t>interface, camera</w:t>
+              <w:t xml:space="preserve">interface, </w:t>
+            </w:r>
+            <w:r>
+              <w:rPr>
+                <w:color w:val="auto"/>
+              </w:rPr>
+              <w:t>camera</w:t>
             </w:r>
             <w:r>
               <w:rPr>
@@ -755,47 +757,17 @@
                 <w:rFonts w:hint="eastAsia"/>
                 <w:color w:val="auto"/>
               </w:rPr>
-              <w:t>post</w:t>
-            </w:r>
-            <w:r>
-              <w:rPr>
-                <w:rFonts w:hint="eastAsia"/>
-                <w:color w:val="auto"/>
-              </w:rPr>
-              <w:t xml:space="preserve"> </w:t>
-            </w:r>
-            <w:r>
-              <w:rPr>
-                <w:rFonts w:hint="eastAsia"/>
-                <w:color w:val="auto"/>
-              </w:rPr>
-              <w:t xml:space="preserve">process </w:t>
-            </w:r>
-            <w:r>
-              <w:rPr>
-                <w:rFonts w:hint="eastAsia"/>
-                <w:color w:val="auto"/>
-              </w:rPr>
-              <w:t>(ISP</w:t>
-            </w:r>
-            <w:r>
-              <w:rPr>
-                <w:rFonts w:hint="eastAsia"/>
-                <w:color w:val="auto"/>
-              </w:rPr>
-              <w:t xml:space="preserve"> modules</w:t>
-            </w:r>
-            <w:r>
-              <w:rPr>
-                <w:rFonts w:hint="eastAsia"/>
-                <w:color w:val="auto"/>
-              </w:rPr>
-              <w:t xml:space="preserve">, </w:t>
+              <w:t>ISP</w:t>
+            </w:r>
+            <w:r>
+              <w:rPr>
+                <w:color w:val="auto"/>
+              </w:rPr>
+              <w:t xml:space="preserve">/3A on android C++ native framework and our </w:t>
             </w:r>
             <w:proofErr w:type="spellStart"/>
             <w:r>
               <w:rPr>
-                <w:rFonts w:hint="eastAsia"/>
                 <w:color w:val="auto"/>
               </w:rPr>
               <w:t>bitTrue</w:t>
@@ -803,54 +775,23 @@
             <w:proofErr w:type="spellEnd"/>
             <w:r>
               <w:rPr>
-                <w:rFonts w:hint="eastAsia"/>
-                <w:color w:val="auto"/>
-              </w:rPr>
-              <w:t xml:space="preserve">) </w:t>
-            </w:r>
-            <w:r>
-              <w:rPr>
-                <w:rFonts w:hint="eastAsia"/>
-                <w:color w:val="auto"/>
-              </w:rPr>
-              <w:t xml:space="preserve">and </w:t>
-            </w:r>
-            <w:r>
-              <w:rPr>
-                <w:rFonts w:hint="eastAsia"/>
-                <w:color w:val="auto"/>
-              </w:rPr>
-              <w:t xml:space="preserve">camera </w:t>
-            </w:r>
-            <w:r>
-              <w:rPr>
-                <w:rFonts w:hint="eastAsia"/>
-                <w:color w:val="auto"/>
-              </w:rPr>
-              <w:t>3</w:t>
-            </w:r>
-            <w:proofErr w:type="gramStart"/>
-            <w:r>
-              <w:rPr>
-                <w:rFonts w:hint="eastAsia"/>
-                <w:color w:val="auto"/>
-              </w:rPr>
-              <w:t>A(</w:t>
-            </w:r>
-            <w:proofErr w:type="gramEnd"/>
-            <w:r>
-              <w:rPr>
-                <w:rFonts w:hint="eastAsia"/>
-                <w:color w:val="auto"/>
-              </w:rPr>
-              <w:t>auto focus/auto exposure/auto white balance)</w:t>
-            </w:r>
-            <w:r>
-              <w:rPr>
-                <w:rFonts w:hint="eastAsia"/>
-                <w:color w:val="auto"/>
-              </w:rPr>
-              <w:t xml:space="preserve"> flow</w:t>
+                <w:color w:val="auto"/>
+              </w:rPr>
+              <w:t xml:space="preserve"> flow with </w:t>
+            </w:r>
+            <w:proofErr w:type="spellStart"/>
+            <w:r>
+              <w:rPr>
+                <w:color w:val="auto"/>
+              </w:rPr>
+              <w:t>CModel</w:t>
+            </w:r>
+            <w:proofErr w:type="spellEnd"/>
+            <w:r>
+              <w:rPr>
+                <w:color w:val="auto"/>
+              </w:rPr>
+              <w:t xml:space="preserve"> by python scripts. </w:t>
             </w:r>
           </w:p>
           <w:p>
@@ -913,13 +854,19 @@
               </w:rPr>
               <w:t xml:space="preserve"> </w:t>
             </w:r>
+            <w:r>
+              <w:rPr>
+                <w:color w:val="auto"/>
+              </w:rPr>
+              <w:t xml:space="preserve">OpenCL + </w:t>
+            </w:r>
             <w:proofErr w:type="spellStart"/>
             <w:r>
               <w:rPr>
                 <w:rFonts w:hint="eastAsia"/>
                 <w:color w:val="auto"/>
               </w:rPr>
-              <w:t>openCL</w:t>
+              <w:t>OpenVX</w:t>
             </w:r>
             <w:proofErr w:type="spellEnd"/>
             <w:r>
@@ -927,7 +874,13 @@
                 <w:rFonts w:hint="eastAsia"/>
                 <w:color w:val="auto"/>
               </w:rPr>
-              <w:t xml:space="preserve"> with </w:t>
+              <w:t xml:space="preserve"> or </w:t>
+            </w:r>
+            <w:r>
+              <w:rPr>
+                <w:color w:val="auto"/>
+              </w:rPr>
+              <w:t xml:space="preserve">OpenCL + </w:t>
             </w:r>
             <w:proofErr w:type="spellStart"/>
             <w:r>
@@ -935,7 +888,7 @@
                 <w:rFonts w:hint="eastAsia"/>
                 <w:color w:val="auto"/>
               </w:rPr>
-              <w:t>OpenVX</w:t>
+              <w:t>openCV</w:t>
             </w:r>
             <w:proofErr w:type="spellEnd"/>
             <w:r>
@@ -945,15 +898,26 @@
               </w:rPr>
               <w:t xml:space="preserve"> or </w:t>
             </w:r>
-            <w:proofErr w:type="spellStart"/>
-            <w:r>
-              <w:rPr>
-                <w:rFonts w:hint="eastAsia"/>
-                <w:color w:val="auto"/>
-              </w:rPr>
-              <w:t>openCLwith</w:t>
-            </w:r>
-            <w:proofErr w:type="spellEnd"/>
+            <w:r>
+              <w:rPr>
+                <w:color w:val="auto"/>
+              </w:rPr>
+              <w:t xml:space="preserve">Halide. </w:t>
+            </w:r>
+            <w:r>
+              <w:rPr>
+                <w:rFonts w:hint="eastAsia"/>
+                <w:color w:val="auto"/>
+              </w:rPr>
+              <w:t>(</w:t>
+            </w:r>
+            <w:r>
+              <w:rPr>
+                <w:rFonts w:hint="eastAsia"/>
+                <w:color w:val="auto"/>
+              </w:rPr>
+              <w:t>ex:</w:t>
+            </w:r>
             <w:r>
               <w:rPr>
                 <w:rFonts w:hint="eastAsia"/>
@@ -961,41 +925,26 @@
               </w:rPr>
               <w:t xml:space="preserve"> </w:t>
             </w:r>
-            <w:proofErr w:type="spellStart"/>
-            <w:r>
-              <w:rPr>
-                <w:rFonts w:hint="eastAsia"/>
-                <w:color w:val="auto"/>
-              </w:rPr>
-              <w:t>openCV</w:t>
-            </w:r>
-            <w:proofErr w:type="spellEnd"/>
-            <w:r>
-              <w:rPr>
-                <w:rFonts w:hint="eastAsia"/>
-                <w:color w:val="auto"/>
-              </w:rPr>
-              <w:t xml:space="preserve"> or </w:t>
-            </w:r>
-            <w:r>
-              <w:rPr>
-                <w:color w:val="auto"/>
-              </w:rPr>
-              <w:t xml:space="preserve">Halide. </w:t>
-            </w:r>
-            <w:r>
-              <w:rPr>
-                <w:rFonts w:hint="eastAsia"/>
-                <w:color w:val="auto"/>
-              </w:rPr>
-              <w:t>(</w:t>
-            </w:r>
-            <w:r>
-              <w:rPr>
-                <w:rFonts w:hint="eastAsia"/>
-                <w:color w:val="auto"/>
-              </w:rPr>
-              <w:t>ex:</w:t>
+            <w:r>
+              <w:rPr>
+                <w:rFonts w:hint="eastAsia"/>
+                <w:color w:val="auto"/>
+              </w:rPr>
+              <w:t xml:space="preserve">canny edge, </w:t>
+            </w:r>
+            <w:r>
+              <w:rPr>
+                <w:rFonts w:hint="eastAsia"/>
+                <w:color w:val="auto"/>
+              </w:rPr>
+              <w:t>pedestrian/face detection</w:t>
+            </w:r>
+            <w:r>
+              <w:rPr>
+                <w:rFonts w:hint="eastAsia"/>
+                <w:color w:val="auto"/>
+              </w:rPr>
+              <w:t>)</w:t>
             </w:r>
             <w:r>
               <w:rPr>
@@ -1009,21 +958,13 @@
                 <w:rFonts w:hint="eastAsia"/>
                 <w:color w:val="auto"/>
               </w:rPr>
-              <w:t xml:space="preserve">canny edge, </w:t>
-            </w:r>
-            <w:r>
-              <w:rPr>
-                <w:rFonts w:hint="eastAsia"/>
-                <w:color w:val="auto"/>
-              </w:rPr>
-              <w:t>pedestrian/face detection</w:t>
-            </w:r>
-            <w:r>
-              <w:rPr>
-                <w:rFonts w:hint="eastAsia"/>
-                <w:color w:val="auto"/>
-              </w:rPr>
-              <w:t>)</w:t>
+              <w:t xml:space="preserve">and survey DNN </w:t>
+            </w:r>
+            <w:r>
+              <w:rPr>
+                <w:color w:val="auto"/>
+              </w:rPr>
+              <w:t>–</w:t>
             </w:r>
             <w:r>
               <w:rPr>
@@ -1034,60 +975,81 @@
             </w:r>
             <w:r>
               <w:rPr>
-                <w:rFonts w:hint="eastAsia"/>
-                <w:color w:val="auto"/>
-              </w:rPr>
-              <w:t xml:space="preserve">and survey DNN </w:t>
-            </w:r>
-            <w:r>
-              <w:rPr>
-                <w:color w:val="auto"/>
-              </w:rPr>
-              <w:t>–</w:t>
-            </w:r>
-            <w:r>
-              <w:rPr>
-                <w:rFonts w:hint="eastAsia"/>
+                <w:color w:val="auto"/>
+              </w:rPr>
+              <w:t>C</w:t>
+            </w:r>
+            <w:r>
+              <w:rPr>
+                <w:rFonts w:hint="eastAsia"/>
+                <w:color w:val="auto"/>
+              </w:rPr>
+              <w:t xml:space="preserve">affe </w:t>
+            </w:r>
+            <w:r>
+              <w:rPr>
+                <w:rFonts w:hint="eastAsia"/>
+                <w:color w:val="auto"/>
+              </w:rPr>
+              <w:t xml:space="preserve">for </w:t>
+            </w:r>
+            <w:r>
+              <w:rPr>
+                <w:rFonts w:hint="eastAsia"/>
+                <w:color w:val="auto"/>
+              </w:rPr>
+              <w:t xml:space="preserve">the possibility of </w:t>
+            </w:r>
+            <w:r>
+              <w:rPr>
+                <w:rFonts w:hint="eastAsia"/>
+                <w:color w:val="auto"/>
+              </w:rPr>
+              <w:t>ADAS application.</w:t>
+            </w:r>
+            <w:r>
+              <w:rPr>
+                <w:color w:val="auto"/>
+              </w:rPr>
+              <w:t xml:space="preserve"> Caffe, OpenCV</w:t>
+            </w:r>
+            <w:r>
+              <w:rPr>
+                <w:color w:val="auto"/>
+              </w:rPr>
+              <w:t xml:space="preserve">, </w:t>
+            </w:r>
+            <w:r>
+              <w:rPr>
+                <w:color w:val="auto"/>
+              </w:rPr>
+              <w:t>Halide</w:t>
+            </w:r>
+            <w:r>
+              <w:rPr>
                 <w:color w:val="auto"/>
               </w:rPr>
               <w:t xml:space="preserve"> </w:t>
             </w:r>
-            <w:proofErr w:type="spellStart"/>
-            <w:r>
-              <w:rPr>
-                <w:rFonts w:hint="eastAsia"/>
-                <w:color w:val="auto"/>
-              </w:rPr>
-              <w:t>caffe</w:t>
-            </w:r>
-            <w:proofErr w:type="spellEnd"/>
-            <w:r>
-              <w:rPr>
-                <w:rFonts w:hint="eastAsia"/>
-                <w:color w:val="auto"/>
-              </w:rPr>
-              <w:t xml:space="preserve"> </w:t>
-            </w:r>
-            <w:r>
-              <w:rPr>
-                <w:rFonts w:hint="eastAsia"/>
-                <w:color w:val="auto"/>
-              </w:rPr>
-              <w:t xml:space="preserve">for </w:t>
-            </w:r>
-            <w:r>
-              <w:rPr>
-                <w:rFonts w:hint="eastAsia"/>
-                <w:color w:val="auto"/>
-              </w:rPr>
-              <w:t xml:space="preserve">the possibility of </w:t>
-            </w:r>
-            <w:r>
-              <w:rPr>
-                <w:rFonts w:hint="eastAsia"/>
-                <w:color w:val="auto"/>
-              </w:rPr>
-              <w:t>ADAS application.</w:t>
+            <w:bookmarkStart w:id="5" w:name="_GoBack"/>
+            <w:bookmarkEnd w:id="5"/>
+            <w:r>
+              <w:rPr>
+                <w:color w:val="auto"/>
+              </w:rPr>
+              <w:t xml:space="preserve">are </w:t>
+            </w:r>
+            <w:r>
+              <w:rPr>
+                <w:color w:val="auto"/>
+              </w:rPr>
+              <w:t xml:space="preserve">all </w:t>
+            </w:r>
+            <w:r>
+              <w:rPr>
+                <w:color w:val="auto"/>
+              </w:rPr>
+              <w:t>based on C++.</w:t>
             </w:r>
           </w:p>
           <w:p>
@@ -1382,31 +1344,26 @@
               </w:rPr>
               <w:t xml:space="preserve"> </w:t>
             </w:r>
-            <w:proofErr w:type="gramStart"/>
-            <w:r>
-              <w:rPr>
-                <w:rFonts w:hint="eastAsia"/>
+            <w:r>
+              <w:rPr>
                 <w:color w:val="auto"/>
               </w:rPr>
               <w:t>&amp;</w:t>
             </w:r>
             <w:r>
               <w:rPr>
-                <w:rFonts w:hint="eastAsia"/>
-                <w:color w:val="auto"/>
-              </w:rPr>
-              <w:t xml:space="preserve">  </w:t>
+                <w:color w:val="auto"/>
+              </w:rPr>
+              <w:t xml:space="preserve"> </w:t>
             </w:r>
             <w:proofErr w:type="spellStart"/>
             <w:r>
               <w:rPr>
-                <w:rFonts w:hint="eastAsia"/>
                 <w:color w:val="auto"/>
               </w:rPr>
               <w:t>en</w:t>
             </w:r>
             <w:proofErr w:type="spellEnd"/>
-            <w:proofErr w:type="gramEnd"/>
             <w:r>
               <w:rPr>
                 <w:rFonts w:hint="eastAsia"/>
@@ -1844,7 +1801,20 @@
                 <w:rFonts w:hint="eastAsia"/>
                 <w:color w:val="auto"/>
               </w:rPr>
-              <w:t>Manage to support multimedia (from USB/SD card) and streaming playback (from network) in digital TV and android TV</w:t>
+              <w:t xml:space="preserve">Manage to support multimedia (from USB/SD card) and streaming playback (from network) in digital </w:t>
+            </w:r>
+            <w:r>
+              <w:rPr>
+                <w:color w:val="auto"/>
+              </w:rPr>
+              <w:t xml:space="preserve">and </w:t>
+            </w:r>
+            <w:r>
+              <w:rPr>
+                <w:rFonts w:hint="eastAsia"/>
+                <w:color w:val="auto"/>
+              </w:rPr>
+              <w:t>android TV</w:t>
             </w:r>
             <w:r>
               <w:rPr>
@@ -1860,61 +1830,12 @@
               </w:rPr>
               <w:t xml:space="preserve"> </w:t>
             </w:r>
-            <w:proofErr w:type="spellStart"/>
-            <w:r>
-              <w:rPr>
-                <w:rFonts w:hint="eastAsia"/>
-                <w:color w:val="auto"/>
-              </w:rPr>
-              <w:t>stagefright</w:t>
-            </w:r>
-            <w:proofErr w:type="spellEnd"/>
-            <w:r>
-              <w:rPr>
-                <w:rFonts w:hint="eastAsia"/>
-                <w:color w:val="auto"/>
-              </w:rPr>
-              <w:t xml:space="preserve"> </w:t>
-            </w:r>
-            <w:r>
-              <w:rPr>
-                <w:rFonts w:hint="eastAsia"/>
-                <w:color w:val="auto"/>
-              </w:rPr>
-              <w:t>&amp;</w:t>
-            </w:r>
-            <w:r>
-              <w:rPr>
-                <w:rFonts w:hint="eastAsia"/>
-                <w:color w:val="auto"/>
-              </w:rPr>
-              <w:t xml:space="preserve"> </w:t>
-            </w:r>
-            <w:proofErr w:type="spellStart"/>
-            <w:proofErr w:type="gramStart"/>
-            <w:r>
-              <w:rPr>
-                <w:rFonts w:hint="eastAsia"/>
-                <w:color w:val="auto"/>
-              </w:rPr>
-              <w:t>openMax</w:t>
-            </w:r>
-            <w:proofErr w:type="spellEnd"/>
-            <w:r>
-              <w:rPr>
-                <w:rFonts w:hint="eastAsia"/>
-                <w:color w:val="auto"/>
-              </w:rPr>
-              <w:t>.</w:t>
-            </w:r>
-            <w:r>
-              <w:rPr>
-                <w:rFonts w:hint="eastAsia"/>
-                <w:color w:val="auto"/>
-              </w:rPr>
-              <w:t>.</w:t>
-            </w:r>
-            <w:proofErr w:type="gramEnd"/>
+            <w:r>
+              <w:rPr>
+                <w:color w:val="auto"/>
+              </w:rPr>
+              <w:t>android C++ native framework.</w:t>
+            </w:r>
           </w:p>
           <w:p>
             <w:pPr>
@@ -1982,10 +1903,16 @@
             <w:proofErr w:type="spellEnd"/>
             <w:r>
               <w:rPr>
-                <w:rFonts w:hint="eastAsia"/>
-                <w:color w:val="auto"/>
-              </w:rPr>
-              <w:t xml:space="preserve"> in LG project. </w:t>
+                <w:color w:val="auto"/>
+              </w:rPr>
+              <w:t xml:space="preserve"> </w:t>
+            </w:r>
+            <w:r>
+              <w:rPr>
+                <w:rFonts w:hint="eastAsia"/>
+                <w:color w:val="auto"/>
+              </w:rPr>
+              <w:t xml:space="preserve">in LG project. </w:t>
             </w:r>
           </w:p>
           <w:p>
@@ -2098,15 +2025,12 @@
               </w:rPr>
               <w:t xml:space="preserve">system </w:t>
             </w:r>
-            <w:proofErr w:type="gramStart"/>
-            <w:r>
-              <w:rPr>
-                <w:rFonts w:hint="eastAsia"/>
-                <w:color w:val="auto"/>
-              </w:rPr>
-              <w:t>features ,</w:t>
-            </w:r>
-            <w:proofErr w:type="gramEnd"/>
+            <w:r>
+              <w:rPr>
+                <w:color w:val="auto"/>
+              </w:rPr>
+              <w:t>features,</w:t>
+            </w:r>
             <w:r>
               <w:rPr>
                 <w:rFonts w:hint="eastAsia"/>
@@ -2342,22 +2266,12 @@
                 <w:color w:val="auto"/>
               </w:rPr>
             </w:pPr>
-            <w:proofErr w:type="gramStart"/>
-            <w:r>
-              <w:rPr>
-                <w:rFonts w:hint="eastAsia"/>
-                <w:color w:val="auto"/>
-              </w:rPr>
-              <w:t xml:space="preserve">DVD </w:t>
-            </w:r>
-            <w:r>
-              <w:rPr>
-                <w:rFonts w:hint="eastAsia"/>
-                <w:color w:val="auto"/>
-              </w:rPr>
-              <w:t xml:space="preserve"> team</w:t>
-            </w:r>
-            <w:proofErr w:type="gramEnd"/>
+            <w:r>
+              <w:rPr>
+                <w:color w:val="auto"/>
+              </w:rPr>
+              <w:t>DVD team</w:t>
+            </w:r>
             <w:r>
               <w:rPr>
                 <w:rFonts w:hint="eastAsia"/>
@@ -2683,15 +2597,12 @@
               </w:rPr>
               <w:t>CDDA, CDG, mixed CD, SACD</w:t>
             </w:r>
-            <w:proofErr w:type="gramStart"/>
-            <w:r>
-              <w:rPr>
-                <w:rFonts w:hint="eastAsia"/>
-                <w:color w:val="auto"/>
-              </w:rPr>
-              <w:t>) ,</w:t>
-            </w:r>
-            <w:proofErr w:type="gramEnd"/>
+            <w:r>
+              <w:rPr>
+                <w:color w:val="auto"/>
+              </w:rPr>
+              <w:t>),</w:t>
+            </w:r>
             <w:r>
               <w:rPr>
                 <w:rFonts w:hint="eastAsia"/>
@@ -3355,7 +3266,13 @@
                 <w:rFonts w:hint="eastAsia"/>
                 <w:color w:val="auto"/>
               </w:rPr>
-              <w:t>framework.</w:t>
+              <w:t>framework</w:t>
+            </w:r>
+            <w:r>
+              <w:rPr>
+                <w:color w:val="auto"/>
+              </w:rPr>
+              <w:t xml:space="preserve"> based on C++.</w:t>
             </w:r>
           </w:p>
           <w:p>
@@ -3375,7 +3292,20 @@
                 <w:rFonts w:hint="eastAsia"/>
                 <w:color w:val="auto"/>
               </w:rPr>
-              <w:t>VOIP application integration</w:t>
+              <w:t xml:space="preserve">VOIP </w:t>
+            </w:r>
+            <w:r>
+              <w:rPr>
+                <w:color w:val="auto"/>
+              </w:rPr>
+              <w:t xml:space="preserve">C++ </w:t>
+            </w:r>
+            <w:r>
+              <w:rPr>
+                <w:rFonts w:hint="eastAsia"/>
+                <w:color w:val="auto"/>
+              </w:rPr>
+              <w:t>application integration</w:t>
             </w:r>
             <w:r>
               <w:rPr>
@@ -3908,7 +3838,26 @@
                 <w:rFonts w:hint="eastAsia"/>
                 <w:color w:val="auto"/>
               </w:rPr>
-              <w:t xml:space="preserve">Android framework/APP development, </w:t>
+              <w:t>Android framewor</w:t>
+            </w:r>
+            <w:r>
+              <w:rPr>
+                <w:color w:val="auto"/>
+              </w:rPr>
+              <w:t>k in java/native/kernel</w:t>
+            </w:r>
+            <w:r>
+              <w:rPr>
+                <w:color w:val="auto"/>
+              </w:rPr>
+              <w:t xml:space="preserve"> layers</w:t>
+            </w:r>
+            <w:r>
+              <w:rPr>
+                <w:rFonts w:hint="eastAsia"/>
+                <w:color w:val="auto"/>
+              </w:rPr>
+              <w:t xml:space="preserve"> </w:t>
             </w:r>
           </w:p>
           <w:p>
@@ -3974,15 +3923,12 @@
               </w:rPr>
               <w:t xml:space="preserve">, </w:t>
             </w:r>
-            <w:proofErr w:type="gramStart"/>
-            <w:r>
-              <w:rPr>
-                <w:rFonts w:hint="eastAsia"/>
-                <w:color w:val="auto"/>
-              </w:rPr>
-              <w:t>OpenCV .</w:t>
-            </w:r>
-            <w:proofErr w:type="gramEnd"/>
+            <w:r>
+              <w:rPr>
+                <w:color w:val="auto"/>
+              </w:rPr>
+              <w:t>OpenCV</w:t>
+            </w:r>
           </w:p>
           <w:p>
             <w:pPr>
@@ -6082,7 +6028,7 @@
     <w:lsdException w:name="Table Web 2" w:semiHidden="1" w:unhideWhenUsed="1"/>
     <w:lsdException w:name="Table Web 3" w:semiHidden="1" w:unhideWhenUsed="1"/>
     <w:lsdException w:name="Balloon Text" w:semiHidden="1" w:unhideWhenUsed="1"/>
-    <w:lsdException w:name="Table Grid" w:semiHidden="1" w:uiPriority="59" w:unhideWhenUsed="1"/>
+    <w:lsdException w:name="Table Grid" w:uiPriority="59"/>
     <w:lsdException w:name="Table Theme" w:semiHidden="1" w:unhideWhenUsed="1"/>
     <w:lsdException w:name="Placeholder Text" w:semiHidden="1"/>
     <w:lsdException w:name="No Spacing" w:uiPriority="1" w:qFormat="1"/>

</xml_diff>